<commit_message>
Update ans book and implementation for activity 3 question 9
</commit_message>
<xml_diff>
--- a/cs2106lab4/cs2106lab4ansbk.docx
+++ b/cs2106lab4/cs2106lab4ansbk.docx
@@ -75,6 +75,9 @@
         <w:gridCol w:w="4508"/>
       </w:tblGrid>
       <w:tr>
+        <w:trPr>
+          <w:trHeight w:val="532"/>
+        </w:trPr>
         <w:tc>
           <w:tcPr>
             <w:tcW w:w="4508" w:type="dxa"/>
@@ -87,19 +90,8 @@
               </w:rPr>
             </w:pPr>
             <w:r>
-              <w:rPr>
-                <w:b/>
-              </w:rPr>
-              <w:t>STUDENT NUMBER 1</w:t>
-            </w:r>
-          </w:p>
-          <w:p>
-            <w:pPr>
-              <w:jc w:val="both"/>
-              <w:rPr>
-                <w:b/>
-              </w:rPr>
-            </w:pPr>
+              <w:t>A0168721B</w:t>
+            </w:r>
           </w:p>
         </w:tc>
         <w:tc>
@@ -113,11 +105,13 @@
                 <w:b/>
               </w:rPr>
             </w:pPr>
-            <w:r>
-              <w:rPr>
-                <w:b/>
-              </w:rPr>
-              <w:t>STUDENT NAME 1</w:t>
+            <w:proofErr w:type="spellStart"/>
+            <w:r>
+              <w:t>Ang</w:t>
+            </w:r>
+            <w:proofErr w:type="spellEnd"/>
+            <w:r>
+              <w:t xml:space="preserve"> Wei Ming</w:t>
             </w:r>
           </w:p>
         </w:tc>
@@ -135,10 +129,7 @@
               </w:rPr>
             </w:pPr>
             <w:r>
-              <w:rPr>
-                <w:b/>
-              </w:rPr>
-              <w:t>STUDENT NUMBER 2</w:t>
+              <w:t>A0126400Y</w:t>
             </w:r>
           </w:p>
         </w:tc>
@@ -153,59 +144,13 @@
                 <w:b/>
               </w:rPr>
             </w:pPr>
-            <w:r>
-              <w:rPr>
-                <w:b/>
-              </w:rPr>
-              <w:t>STUDENT NAME 2</w:t>
-            </w:r>
-          </w:p>
-          <w:p>
-            <w:pPr>
-              <w:jc w:val="both"/>
-              <w:rPr>
-                <w:b/>
-              </w:rPr>
-            </w:pPr>
-          </w:p>
-        </w:tc>
-      </w:tr>
-      <w:tr>
-        <w:tc>
-          <w:tcPr>
-            <w:tcW w:w="4508" w:type="dxa"/>
-          </w:tcPr>
-          <w:p>
-            <w:pPr>
-              <w:jc w:val="both"/>
-              <w:rPr>
-                <w:b/>
-              </w:rPr>
-            </w:pPr>
-            <w:r>
-              <w:rPr>
-                <w:b/>
-              </w:rPr>
-              <w:t>STUDENT NUMBER 3</w:t>
-            </w:r>
-          </w:p>
-        </w:tc>
-        <w:tc>
-          <w:tcPr>
-            <w:tcW w:w="4508" w:type="dxa"/>
-          </w:tcPr>
-          <w:p>
-            <w:pPr>
-              <w:jc w:val="both"/>
-              <w:rPr>
-                <w:b/>
-              </w:rPr>
-            </w:pPr>
-            <w:r>
-              <w:rPr>
-                <w:b/>
-              </w:rPr>
-              <w:t>STUDENT NAME 3</w:t>
+            <w:proofErr w:type="spellStart"/>
+            <w:r>
+              <w:t>Quek</w:t>
+            </w:r>
+            <w:proofErr w:type="spellEnd"/>
+            <w:r>
+              <w:t xml:space="preserve"> Yang Sheng</w:t>
             </w:r>
           </w:p>
           <w:p>
@@ -264,6 +209,735 @@
         <w:t xml:space="preserve"> </w:t>
       </w:r>
     </w:p>
+    <w:p>
+      <w:pPr>
+        <w:spacing w:after="0" w:line="240" w:lineRule="auto"/>
+        <w:rPr>
+          <w:rFonts w:ascii="Times New Roman" w:eastAsia="Times New Roman" w:hAnsi="Times New Roman" w:cs="Times New Roman"/>
+          <w:sz w:val="24"/>
+          <w:szCs w:val="24"/>
+          <w:lang w:eastAsia="zh-CN"/>
+        </w:rPr>
+      </w:pPr>
+    </w:p>
+    <w:tbl>
+      <w:tblPr>
+        <w:tblW w:w="8248" w:type="dxa"/>
+        <w:tblCellMar>
+          <w:top w:w="15" w:type="dxa"/>
+          <w:left w:w="15" w:type="dxa"/>
+          <w:bottom w:w="15" w:type="dxa"/>
+          <w:right w:w="15" w:type="dxa"/>
+        </w:tblCellMar>
+        <w:tblLook w:val="04A0" w:firstRow="1" w:lastRow="0" w:firstColumn="1" w:lastColumn="0" w:noHBand="0" w:noVBand="1"/>
+      </w:tblPr>
+      <w:tblGrid>
+        <w:gridCol w:w="8248"/>
+      </w:tblGrid>
+      <w:tr>
+        <w:tc>
+          <w:tcPr>
+            <w:tcW w:w="0" w:type="auto"/>
+            <w:tcBorders>
+              <w:top w:val="single" w:sz="8" w:space="0" w:color="000000"/>
+              <w:left w:val="single" w:sz="8" w:space="0" w:color="000000"/>
+              <w:bottom w:val="single" w:sz="8" w:space="0" w:color="000000"/>
+              <w:right w:val="single" w:sz="8" w:space="0" w:color="000000"/>
+            </w:tcBorders>
+            <w:tcMar>
+              <w:top w:w="100" w:type="dxa"/>
+              <w:left w:w="100" w:type="dxa"/>
+              <w:bottom w:w="100" w:type="dxa"/>
+              <w:right w:w="100" w:type="dxa"/>
+            </w:tcMar>
+            <w:hideMark/>
+          </w:tcPr>
+          <w:p>
+            <w:pPr>
+              <w:spacing w:after="0" w:line="240" w:lineRule="auto"/>
+              <w:rPr>
+                <w:rFonts w:ascii="Times New Roman" w:eastAsia="Times New Roman" w:hAnsi="Times New Roman" w:cs="Times New Roman"/>
+                <w:sz w:val="24"/>
+                <w:szCs w:val="24"/>
+                <w:lang w:eastAsia="zh-CN"/>
+              </w:rPr>
+            </w:pPr>
+            <w:proofErr w:type="spellStart"/>
+            <w:r>
+              <w:rPr>
+                <w:rFonts w:ascii="Consolas" w:eastAsia="Times New Roman" w:hAnsi="Consolas" w:cs="Consolas"/>
+                <w:color w:val="000088"/>
+                <w:sz w:val="18"/>
+                <w:szCs w:val="18"/>
+                <w:lang w:eastAsia="zh-CN"/>
+              </w:rPr>
+              <w:t>int</w:t>
+            </w:r>
+            <w:proofErr w:type="spellEnd"/>
+            <w:r>
+              <w:rPr>
+                <w:rFonts w:ascii="Consolas" w:eastAsia="Times New Roman" w:hAnsi="Consolas" w:cs="Consolas"/>
+                <w:color w:val="000000"/>
+                <w:sz w:val="18"/>
+                <w:szCs w:val="18"/>
+                <w:lang w:eastAsia="zh-CN"/>
+              </w:rPr>
+              <w:t xml:space="preserve"> main</w:t>
+            </w:r>
+            <w:r>
+              <w:rPr>
+                <w:rFonts w:ascii="Consolas" w:eastAsia="Times New Roman" w:hAnsi="Consolas" w:cs="Consolas"/>
+                <w:color w:val="666600"/>
+                <w:sz w:val="18"/>
+                <w:szCs w:val="18"/>
+                <w:lang w:eastAsia="zh-CN"/>
+              </w:rPr>
+              <w:t>()</w:t>
+            </w:r>
+          </w:p>
+          <w:p>
+            <w:pPr>
+              <w:spacing w:after="0" w:line="240" w:lineRule="auto"/>
+              <w:rPr>
+                <w:rFonts w:ascii="Times New Roman" w:eastAsia="Times New Roman" w:hAnsi="Times New Roman" w:cs="Times New Roman"/>
+                <w:sz w:val="24"/>
+                <w:szCs w:val="24"/>
+                <w:lang w:eastAsia="zh-CN"/>
+              </w:rPr>
+            </w:pPr>
+            <w:r>
+              <w:rPr>
+                <w:rFonts w:ascii="Consolas" w:eastAsia="Times New Roman" w:hAnsi="Consolas" w:cs="Consolas"/>
+                <w:color w:val="000000"/>
+                <w:sz w:val="18"/>
+                <w:szCs w:val="18"/>
+                <w:lang w:eastAsia="zh-CN"/>
+              </w:rPr>
+              <w:t>{</w:t>
+            </w:r>
+          </w:p>
+          <w:p>
+            <w:pPr>
+              <w:spacing w:after="0" w:line="240" w:lineRule="auto"/>
+              <w:rPr>
+                <w:rFonts w:ascii="Times New Roman" w:eastAsia="Times New Roman" w:hAnsi="Times New Roman" w:cs="Times New Roman"/>
+                <w:b/>
+                <w:sz w:val="24"/>
+                <w:szCs w:val="24"/>
+                <w:lang w:eastAsia="zh-CN"/>
+              </w:rPr>
+            </w:pPr>
+            <w:r>
+              <w:rPr>
+                <w:rFonts w:ascii="Consolas" w:eastAsia="Times New Roman" w:hAnsi="Consolas" w:cs="Consolas"/>
+                <w:color w:val="000000"/>
+                <w:sz w:val="18"/>
+                <w:szCs w:val="18"/>
+                <w:lang w:eastAsia="zh-CN"/>
+              </w:rPr>
+              <w:tab/>
+            </w:r>
+            <w:proofErr w:type="spellStart"/>
+            <w:r>
+              <w:rPr>
+                <w:rFonts w:ascii="Consolas" w:eastAsia="Times New Roman" w:hAnsi="Consolas" w:cs="Consolas"/>
+                <w:b/>
+                <w:color w:val="000088"/>
+                <w:sz w:val="18"/>
+                <w:szCs w:val="18"/>
+                <w:lang w:eastAsia="zh-CN"/>
+              </w:rPr>
+              <w:t>int</w:t>
+            </w:r>
+            <w:proofErr w:type="spellEnd"/>
+            <w:r>
+              <w:rPr>
+                <w:rFonts w:ascii="Consolas" w:eastAsia="Times New Roman" w:hAnsi="Consolas" w:cs="Consolas"/>
+                <w:b/>
+                <w:color w:val="000000"/>
+                <w:sz w:val="18"/>
+                <w:szCs w:val="18"/>
+                <w:lang w:eastAsia="zh-CN"/>
+              </w:rPr>
+              <w:t xml:space="preserve"> </w:t>
+            </w:r>
+            <w:proofErr w:type="spellStart"/>
+            <w:r>
+              <w:rPr>
+                <w:rFonts w:ascii="Consolas" w:eastAsia="Times New Roman" w:hAnsi="Consolas" w:cs="Consolas"/>
+                <w:b/>
+                <w:color w:val="000000"/>
+                <w:sz w:val="18"/>
+                <w:szCs w:val="18"/>
+                <w:lang w:eastAsia="zh-CN"/>
+              </w:rPr>
+              <w:t>i</w:t>
+            </w:r>
+            <w:proofErr w:type="spellEnd"/>
+            <w:r>
+              <w:rPr>
+                <w:rFonts w:ascii="Consolas" w:eastAsia="Times New Roman" w:hAnsi="Consolas" w:cs="Consolas"/>
+                <w:b/>
+                <w:color w:val="000000"/>
+                <w:sz w:val="18"/>
+                <w:szCs w:val="18"/>
+                <w:lang w:eastAsia="zh-CN"/>
+              </w:rPr>
+              <w:t>;</w:t>
+            </w:r>
+          </w:p>
+          <w:p>
+            <w:pPr>
+              <w:spacing w:after="0" w:line="240" w:lineRule="auto"/>
+              <w:rPr>
+                <w:rFonts w:ascii="Times New Roman" w:eastAsia="Times New Roman" w:hAnsi="Times New Roman" w:cs="Times New Roman"/>
+                <w:sz w:val="24"/>
+                <w:szCs w:val="24"/>
+                <w:lang w:eastAsia="zh-CN"/>
+              </w:rPr>
+            </w:pPr>
+            <w:r>
+              <w:rPr>
+                <w:rFonts w:ascii="Consolas" w:eastAsia="Times New Roman" w:hAnsi="Consolas" w:cs="Consolas"/>
+                <w:color w:val="000000"/>
+                <w:sz w:val="18"/>
+                <w:szCs w:val="18"/>
+                <w:lang w:eastAsia="zh-CN"/>
+              </w:rPr>
+              <w:tab/>
+              <w:t xml:space="preserve">glob </w:t>
+            </w:r>
+            <w:r>
+              <w:rPr>
+                <w:rFonts w:ascii="Consolas" w:eastAsia="Times New Roman" w:hAnsi="Consolas" w:cs="Consolas"/>
+                <w:color w:val="666600"/>
+                <w:sz w:val="18"/>
+                <w:szCs w:val="18"/>
+                <w:lang w:eastAsia="zh-CN"/>
+              </w:rPr>
+              <w:t>=</w:t>
+            </w:r>
+            <w:r>
+              <w:rPr>
+                <w:rFonts w:ascii="Consolas" w:eastAsia="Times New Roman" w:hAnsi="Consolas" w:cs="Consolas"/>
+                <w:color w:val="000000"/>
+                <w:sz w:val="18"/>
+                <w:szCs w:val="18"/>
+                <w:lang w:eastAsia="zh-CN"/>
+              </w:rPr>
+              <w:t xml:space="preserve"> </w:t>
+            </w:r>
+            <w:r>
+              <w:rPr>
+                <w:rFonts w:ascii="Consolas" w:eastAsia="Times New Roman" w:hAnsi="Consolas" w:cs="Consolas"/>
+                <w:color w:val="006666"/>
+                <w:sz w:val="18"/>
+                <w:szCs w:val="18"/>
+                <w:lang w:eastAsia="zh-CN"/>
+              </w:rPr>
+              <w:t>0;</w:t>
+            </w:r>
+          </w:p>
+          <w:p>
+            <w:pPr>
+              <w:spacing w:after="0" w:line="240" w:lineRule="auto"/>
+              <w:rPr>
+                <w:rFonts w:ascii="Times New Roman" w:eastAsia="Times New Roman" w:hAnsi="Times New Roman" w:cs="Times New Roman"/>
+                <w:sz w:val="24"/>
+                <w:szCs w:val="24"/>
+                <w:lang w:eastAsia="zh-CN"/>
+              </w:rPr>
+            </w:pPr>
+          </w:p>
+          <w:p>
+            <w:pPr>
+              <w:spacing w:after="0" w:line="240" w:lineRule="auto"/>
+              <w:rPr>
+                <w:rFonts w:ascii="Times New Roman" w:eastAsia="Times New Roman" w:hAnsi="Times New Roman" w:cs="Times New Roman"/>
+                <w:b/>
+                <w:sz w:val="24"/>
+                <w:szCs w:val="24"/>
+                <w:lang w:eastAsia="zh-CN"/>
+              </w:rPr>
+            </w:pPr>
+            <w:r>
+              <w:rPr>
+                <w:rFonts w:ascii="Consolas" w:eastAsia="Times New Roman" w:hAnsi="Consolas" w:cs="Consolas"/>
+                <w:color w:val="000000"/>
+                <w:sz w:val="18"/>
+                <w:szCs w:val="18"/>
+                <w:lang w:eastAsia="zh-CN"/>
+              </w:rPr>
+              <w:tab/>
+            </w:r>
+            <w:r>
+              <w:rPr>
+                <w:rFonts w:ascii="Consolas" w:eastAsia="Times New Roman" w:hAnsi="Consolas" w:cs="Consolas"/>
+                <w:b/>
+                <w:color w:val="000088"/>
+                <w:sz w:val="18"/>
+                <w:szCs w:val="18"/>
+                <w:lang w:eastAsia="zh-CN"/>
+              </w:rPr>
+              <w:t>for</w:t>
+            </w:r>
+            <w:r>
+              <w:rPr>
+                <w:rFonts w:ascii="Consolas" w:eastAsia="Times New Roman" w:hAnsi="Consolas" w:cs="Consolas"/>
+                <w:b/>
+                <w:color w:val="666600"/>
+                <w:sz w:val="18"/>
+                <w:szCs w:val="18"/>
+                <w:lang w:eastAsia="zh-CN"/>
+              </w:rPr>
+              <w:t>(</w:t>
+            </w:r>
+            <w:proofErr w:type="spellStart"/>
+            <w:r>
+              <w:rPr>
+                <w:rFonts w:ascii="Consolas" w:eastAsia="Times New Roman" w:hAnsi="Consolas" w:cs="Consolas"/>
+                <w:b/>
+                <w:color w:val="000000"/>
+                <w:sz w:val="18"/>
+                <w:szCs w:val="18"/>
+                <w:lang w:eastAsia="zh-CN"/>
+              </w:rPr>
+              <w:t>i</w:t>
+            </w:r>
+            <w:proofErr w:type="spellEnd"/>
+            <w:r>
+              <w:rPr>
+                <w:rFonts w:ascii="Consolas" w:eastAsia="Times New Roman" w:hAnsi="Consolas" w:cs="Consolas"/>
+                <w:b/>
+                <w:color w:val="666600"/>
+                <w:sz w:val="18"/>
+                <w:szCs w:val="18"/>
+                <w:lang w:eastAsia="zh-CN"/>
+              </w:rPr>
+              <w:t>=</w:t>
+            </w:r>
+            <w:r>
+              <w:rPr>
+                <w:rFonts w:ascii="Consolas" w:eastAsia="Times New Roman" w:hAnsi="Consolas" w:cs="Consolas"/>
+                <w:b/>
+                <w:color w:val="006666"/>
+                <w:sz w:val="18"/>
+                <w:szCs w:val="18"/>
+                <w:lang w:eastAsia="zh-CN"/>
+              </w:rPr>
+              <w:t>0</w:t>
+            </w:r>
+            <w:r>
+              <w:rPr>
+                <w:rFonts w:ascii="Consolas" w:eastAsia="Times New Roman" w:hAnsi="Consolas" w:cs="Consolas"/>
+                <w:b/>
+                <w:color w:val="666600"/>
+                <w:sz w:val="18"/>
+                <w:szCs w:val="18"/>
+                <w:lang w:eastAsia="zh-CN"/>
+              </w:rPr>
+              <w:t>;</w:t>
+            </w:r>
+            <w:r>
+              <w:rPr>
+                <w:rFonts w:ascii="Consolas" w:eastAsia="Times New Roman" w:hAnsi="Consolas" w:cs="Consolas"/>
+                <w:b/>
+                <w:color w:val="000000"/>
+                <w:sz w:val="18"/>
+                <w:szCs w:val="18"/>
+                <w:lang w:eastAsia="zh-CN"/>
+              </w:rPr>
+              <w:t xml:space="preserve"> </w:t>
+            </w:r>
+            <w:proofErr w:type="spellStart"/>
+            <w:r>
+              <w:rPr>
+                <w:rFonts w:ascii="Consolas" w:eastAsia="Times New Roman" w:hAnsi="Consolas" w:cs="Consolas"/>
+                <w:b/>
+                <w:color w:val="000000"/>
+                <w:sz w:val="18"/>
+                <w:szCs w:val="18"/>
+                <w:lang w:eastAsia="zh-CN"/>
+              </w:rPr>
+              <w:t>i</w:t>
+            </w:r>
+            <w:proofErr w:type="spellEnd"/>
+            <w:r>
+              <w:rPr>
+                <w:rFonts w:ascii="Consolas" w:eastAsia="Times New Roman" w:hAnsi="Consolas" w:cs="Consolas"/>
+                <w:b/>
+                <w:color w:val="666600"/>
+                <w:sz w:val="18"/>
+                <w:szCs w:val="18"/>
+                <w:lang w:eastAsia="zh-CN"/>
+              </w:rPr>
+              <w:t>&lt;</w:t>
+            </w:r>
+            <w:r>
+              <w:rPr>
+                <w:rFonts w:ascii="Consolas" w:eastAsia="Times New Roman" w:hAnsi="Consolas" w:cs="Consolas"/>
+                <w:b/>
+                <w:color w:val="006666"/>
+                <w:sz w:val="18"/>
+                <w:szCs w:val="18"/>
+                <w:lang w:eastAsia="zh-CN"/>
+              </w:rPr>
+              <w:t>10</w:t>
+            </w:r>
+            <w:r>
+              <w:rPr>
+                <w:rFonts w:ascii="Consolas" w:eastAsia="Times New Roman" w:hAnsi="Consolas" w:cs="Consolas"/>
+                <w:b/>
+                <w:color w:val="666600"/>
+                <w:sz w:val="18"/>
+                <w:szCs w:val="18"/>
+                <w:lang w:eastAsia="zh-CN"/>
+              </w:rPr>
+              <w:t>;</w:t>
+            </w:r>
+            <w:r>
+              <w:rPr>
+                <w:rFonts w:ascii="Consolas" w:eastAsia="Times New Roman" w:hAnsi="Consolas" w:cs="Consolas"/>
+                <w:b/>
+                <w:color w:val="000000"/>
+                <w:sz w:val="18"/>
+                <w:szCs w:val="18"/>
+                <w:lang w:eastAsia="zh-CN"/>
+              </w:rPr>
+              <w:t xml:space="preserve"> </w:t>
+            </w:r>
+            <w:proofErr w:type="spellStart"/>
+            <w:r>
+              <w:rPr>
+                <w:rFonts w:ascii="Consolas" w:eastAsia="Times New Roman" w:hAnsi="Consolas" w:cs="Consolas"/>
+                <w:b/>
+                <w:color w:val="000000"/>
+                <w:sz w:val="18"/>
+                <w:szCs w:val="18"/>
+                <w:lang w:eastAsia="zh-CN"/>
+              </w:rPr>
+              <w:t>i</w:t>
+            </w:r>
+            <w:proofErr w:type="spellEnd"/>
+            <w:r>
+              <w:rPr>
+                <w:rFonts w:ascii="Consolas" w:eastAsia="Times New Roman" w:hAnsi="Consolas" w:cs="Consolas"/>
+                <w:b/>
+                <w:color w:val="666600"/>
+                <w:sz w:val="18"/>
+                <w:szCs w:val="18"/>
+                <w:lang w:eastAsia="zh-CN"/>
+              </w:rPr>
+              <w:t>++)</w:t>
+            </w:r>
+          </w:p>
+          <w:p>
+            <w:pPr>
+              <w:spacing w:after="0" w:line="240" w:lineRule="auto"/>
+              <w:rPr>
+                <w:rFonts w:ascii="Times New Roman" w:eastAsia="Times New Roman" w:hAnsi="Times New Roman" w:cs="Times New Roman"/>
+                <w:b/>
+                <w:sz w:val="24"/>
+                <w:szCs w:val="24"/>
+                <w:lang w:eastAsia="zh-CN"/>
+              </w:rPr>
+            </w:pPr>
+            <w:r>
+              <w:rPr>
+                <w:rFonts w:ascii="Consolas" w:eastAsia="Times New Roman" w:hAnsi="Consolas" w:cs="Consolas"/>
+                <w:b/>
+                <w:color w:val="000000"/>
+                <w:sz w:val="18"/>
+                <w:szCs w:val="18"/>
+                <w:lang w:eastAsia="zh-CN"/>
+              </w:rPr>
+              <w:tab/>
+            </w:r>
+            <w:r>
+              <w:rPr>
+                <w:rFonts w:ascii="Consolas" w:eastAsia="Times New Roman" w:hAnsi="Consolas" w:cs="Consolas"/>
+                <w:b/>
+                <w:color w:val="000000"/>
+                <w:sz w:val="18"/>
+                <w:szCs w:val="18"/>
+                <w:lang w:eastAsia="zh-CN"/>
+              </w:rPr>
+              <w:tab/>
+            </w:r>
+            <w:proofErr w:type="spellStart"/>
+            <w:r>
+              <w:rPr>
+                <w:rFonts w:ascii="Consolas" w:eastAsia="Times New Roman" w:hAnsi="Consolas" w:cs="Consolas"/>
+                <w:b/>
+                <w:color w:val="000000"/>
+                <w:sz w:val="18"/>
+                <w:szCs w:val="18"/>
+                <w:lang w:eastAsia="zh-CN"/>
+              </w:rPr>
+              <w:t>pthread_create</w:t>
+            </w:r>
+            <w:proofErr w:type="spellEnd"/>
+            <w:r>
+              <w:rPr>
+                <w:rFonts w:ascii="Consolas" w:eastAsia="Times New Roman" w:hAnsi="Consolas" w:cs="Consolas"/>
+                <w:b/>
+                <w:color w:val="666600"/>
+                <w:sz w:val="18"/>
+                <w:szCs w:val="18"/>
+                <w:lang w:eastAsia="zh-CN"/>
+              </w:rPr>
+              <w:t>(&amp;</w:t>
+            </w:r>
+            <w:r>
+              <w:rPr>
+                <w:rFonts w:ascii="Consolas" w:eastAsia="Times New Roman" w:hAnsi="Consolas" w:cs="Consolas"/>
+                <w:b/>
+                <w:color w:val="000000"/>
+                <w:sz w:val="18"/>
+                <w:szCs w:val="18"/>
+                <w:lang w:eastAsia="zh-CN"/>
+              </w:rPr>
+              <w:t>thread</w:t>
+            </w:r>
+            <w:r>
+              <w:rPr>
+                <w:rFonts w:ascii="Consolas" w:eastAsia="Times New Roman" w:hAnsi="Consolas" w:cs="Consolas"/>
+                <w:b/>
+                <w:color w:val="666600"/>
+                <w:sz w:val="18"/>
+                <w:szCs w:val="18"/>
+                <w:lang w:eastAsia="zh-CN"/>
+              </w:rPr>
+              <w:t>[</w:t>
+            </w:r>
+            <w:proofErr w:type="spellStart"/>
+            <w:r>
+              <w:rPr>
+                <w:rFonts w:ascii="Consolas" w:eastAsia="Times New Roman" w:hAnsi="Consolas" w:cs="Consolas"/>
+                <w:b/>
+                <w:color w:val="000000"/>
+                <w:sz w:val="18"/>
+                <w:szCs w:val="18"/>
+                <w:lang w:eastAsia="zh-CN"/>
+              </w:rPr>
+              <w:t>i</w:t>
+            </w:r>
+            <w:proofErr w:type="spellEnd"/>
+            <w:r>
+              <w:rPr>
+                <w:rFonts w:ascii="Consolas" w:eastAsia="Times New Roman" w:hAnsi="Consolas" w:cs="Consolas"/>
+                <w:b/>
+                <w:color w:val="666600"/>
+                <w:sz w:val="18"/>
+                <w:szCs w:val="18"/>
+                <w:lang w:eastAsia="zh-CN"/>
+              </w:rPr>
+              <w:t>],</w:t>
+            </w:r>
+            <w:r>
+              <w:rPr>
+                <w:rFonts w:ascii="Consolas" w:eastAsia="Times New Roman" w:hAnsi="Consolas" w:cs="Consolas"/>
+                <w:b/>
+                <w:color w:val="000000"/>
+                <w:sz w:val="18"/>
+                <w:szCs w:val="18"/>
+                <w:lang w:eastAsia="zh-CN"/>
+              </w:rPr>
+              <w:t xml:space="preserve"> NULL</w:t>
+            </w:r>
+            <w:r>
+              <w:rPr>
+                <w:rFonts w:ascii="Consolas" w:eastAsia="Times New Roman" w:hAnsi="Consolas" w:cs="Consolas"/>
+                <w:b/>
+                <w:color w:val="666600"/>
+                <w:sz w:val="18"/>
+                <w:szCs w:val="18"/>
+                <w:lang w:eastAsia="zh-CN"/>
+              </w:rPr>
+              <w:t>,</w:t>
+            </w:r>
+            <w:r>
+              <w:rPr>
+                <w:rFonts w:ascii="Consolas" w:eastAsia="Times New Roman" w:hAnsi="Consolas" w:cs="Consolas"/>
+                <w:b/>
+                <w:color w:val="000000"/>
+                <w:sz w:val="18"/>
+                <w:szCs w:val="18"/>
+                <w:lang w:eastAsia="zh-CN"/>
+              </w:rPr>
+              <w:t xml:space="preserve"> child</w:t>
+            </w:r>
+            <w:r>
+              <w:rPr>
+                <w:rFonts w:ascii="Consolas" w:eastAsia="Times New Roman" w:hAnsi="Consolas" w:cs="Consolas"/>
+                <w:b/>
+                <w:color w:val="666600"/>
+                <w:sz w:val="18"/>
+                <w:szCs w:val="18"/>
+                <w:lang w:eastAsia="zh-CN"/>
+              </w:rPr>
+              <w:t>,</w:t>
+            </w:r>
+            <w:r>
+              <w:rPr>
+                <w:rFonts w:ascii="Consolas" w:eastAsia="Times New Roman" w:hAnsi="Consolas" w:cs="Consolas"/>
+                <w:b/>
+                <w:color w:val="000000"/>
+                <w:sz w:val="18"/>
+                <w:szCs w:val="18"/>
+                <w:lang w:eastAsia="zh-CN"/>
+              </w:rPr>
+              <w:t xml:space="preserve"> </w:t>
+            </w:r>
+            <w:r>
+              <w:rPr>
+                <w:rFonts w:ascii="Consolas" w:eastAsia="Times New Roman" w:hAnsi="Consolas" w:cs="Consolas"/>
+                <w:b/>
+                <w:color w:val="666600"/>
+                <w:sz w:val="18"/>
+                <w:szCs w:val="18"/>
+                <w:lang w:eastAsia="zh-CN"/>
+              </w:rPr>
+              <w:t>(</w:t>
+            </w:r>
+            <w:r>
+              <w:rPr>
+                <w:rFonts w:ascii="Consolas" w:eastAsia="Times New Roman" w:hAnsi="Consolas" w:cs="Consolas"/>
+                <w:b/>
+                <w:color w:val="000088"/>
+                <w:sz w:val="18"/>
+                <w:szCs w:val="18"/>
+                <w:lang w:eastAsia="zh-CN"/>
+              </w:rPr>
+              <w:t>void</w:t>
+            </w:r>
+            <w:r>
+              <w:rPr>
+                <w:rFonts w:ascii="Consolas" w:eastAsia="Times New Roman" w:hAnsi="Consolas" w:cs="Consolas"/>
+                <w:b/>
+                <w:color w:val="000000"/>
+                <w:sz w:val="18"/>
+                <w:szCs w:val="18"/>
+                <w:lang w:eastAsia="zh-CN"/>
+              </w:rPr>
+              <w:t xml:space="preserve"> </w:t>
+            </w:r>
+            <w:r>
+              <w:rPr>
+                <w:rFonts w:ascii="Consolas" w:eastAsia="Times New Roman" w:hAnsi="Consolas" w:cs="Consolas"/>
+                <w:b/>
+                <w:color w:val="666600"/>
+                <w:sz w:val="18"/>
+                <w:szCs w:val="18"/>
+                <w:lang w:eastAsia="zh-CN"/>
+              </w:rPr>
+              <w:t>*)</w:t>
+            </w:r>
+            <w:r>
+              <w:rPr>
+                <w:rFonts w:ascii="Consolas" w:eastAsia="Times New Roman" w:hAnsi="Consolas" w:cs="Consolas"/>
+                <w:b/>
+                <w:color w:val="000000"/>
+                <w:sz w:val="18"/>
+                <w:szCs w:val="18"/>
+                <w:lang w:eastAsia="zh-CN"/>
+              </w:rPr>
+              <w:t xml:space="preserve"> </w:t>
+            </w:r>
+            <w:proofErr w:type="spellStart"/>
+            <w:r>
+              <w:rPr>
+                <w:rFonts w:ascii="Consolas" w:eastAsia="Times New Roman" w:hAnsi="Consolas" w:cs="Consolas"/>
+                <w:b/>
+                <w:color w:val="000000"/>
+                <w:sz w:val="18"/>
+                <w:szCs w:val="18"/>
+                <w:lang w:eastAsia="zh-CN"/>
+              </w:rPr>
+              <w:t>i</w:t>
+            </w:r>
+            <w:proofErr w:type="spellEnd"/>
+            <w:r>
+              <w:rPr>
+                <w:rFonts w:ascii="Consolas" w:eastAsia="Times New Roman" w:hAnsi="Consolas" w:cs="Consolas"/>
+                <w:b/>
+                <w:color w:val="666600"/>
+                <w:sz w:val="18"/>
+                <w:szCs w:val="18"/>
+                <w:lang w:eastAsia="zh-CN"/>
+              </w:rPr>
+              <w:t>);</w:t>
+            </w:r>
+          </w:p>
+          <w:p>
+            <w:pPr>
+              <w:spacing w:after="0" w:line="240" w:lineRule="auto"/>
+              <w:ind w:firstLine="400"/>
+              <w:rPr>
+                <w:rFonts w:ascii="Consolas" w:eastAsia="Times New Roman" w:hAnsi="Consolas" w:cs="Consolas"/>
+                <w:color w:val="000088"/>
+                <w:sz w:val="18"/>
+                <w:szCs w:val="18"/>
+                <w:lang w:eastAsia="zh-CN"/>
+              </w:rPr>
+            </w:pPr>
+            <w:r>
+              <w:rPr>
+                <w:rFonts w:ascii="Consolas" w:eastAsia="Times New Roman" w:hAnsi="Consolas" w:cs="Consolas"/>
+                <w:color w:val="000088"/>
+                <w:sz w:val="18"/>
+                <w:szCs w:val="18"/>
+                <w:lang w:eastAsia="zh-CN"/>
+              </w:rPr>
+              <w:t>..</w:t>
+            </w:r>
+          </w:p>
+          <w:p>
+            <w:pPr>
+              <w:spacing w:after="0" w:line="240" w:lineRule="auto"/>
+              <w:ind w:firstLine="400"/>
+              <w:rPr>
+                <w:rFonts w:ascii="Times New Roman" w:eastAsia="Times New Roman" w:hAnsi="Times New Roman" w:cs="Times New Roman"/>
+                <w:sz w:val="24"/>
+                <w:szCs w:val="24"/>
+                <w:lang w:eastAsia="zh-CN"/>
+              </w:rPr>
+            </w:pPr>
+            <w:r>
+              <w:rPr>
+                <w:rFonts w:ascii="Consolas" w:eastAsia="Times New Roman" w:hAnsi="Consolas" w:cs="Consolas"/>
+                <w:color w:val="000088"/>
+                <w:sz w:val="18"/>
+                <w:szCs w:val="18"/>
+                <w:lang w:eastAsia="zh-CN"/>
+              </w:rPr>
+              <w:t>..</w:t>
+            </w:r>
+          </w:p>
+          <w:p>
+            <w:pPr>
+              <w:spacing w:after="0" w:line="240" w:lineRule="auto"/>
+              <w:rPr>
+                <w:rFonts w:ascii="Times New Roman" w:eastAsia="Times New Roman" w:hAnsi="Times New Roman" w:cs="Times New Roman"/>
+                <w:sz w:val="24"/>
+                <w:szCs w:val="24"/>
+                <w:lang w:eastAsia="zh-CN"/>
+              </w:rPr>
+            </w:pPr>
+            <w:r>
+              <w:rPr>
+                <w:rFonts w:ascii="Consolas" w:eastAsia="Times New Roman" w:hAnsi="Consolas" w:cs="Consolas"/>
+                <w:color w:val="000000"/>
+                <w:sz w:val="18"/>
+                <w:szCs w:val="18"/>
+                <w:lang w:eastAsia="zh-CN"/>
+              </w:rPr>
+              <w:t>}</w:t>
+            </w:r>
+          </w:p>
+        </w:tc>
+      </w:tr>
+    </w:tbl>
     <w:p/>
     <w:p>
       <w:r>
@@ -382,27 +1056,683 @@
       </w:r>
     </w:p>
     <w:p>
-      <w:r>
+      <w:pPr>
         <w:rPr>
           <w:b/>
         </w:rPr>
-        <w:t>Question 5</w:t>
-      </w:r>
-      <w:r>
-        <w:t xml:space="preserve"> (4 marks)</w:t>
-      </w:r>
-    </w:p>
-    <w:p>
-      <w:r>
-        <w:t>Here are my modifications:</w:t>
-      </w:r>
-    </w:p>
-    <w:p/>
-    <w:p>
+      </w:pPr>
       <w:r>
         <w:rPr>
           <w:b/>
         </w:rPr>
+        <w:br w:type="page"/>
+      </w:r>
+    </w:p>
+    <w:p>
+      <w:r>
+        <w:rPr>
+          <w:b/>
+        </w:rPr>
+        <w:lastRenderedPageBreak/>
+        <w:t>Question 5</w:t>
+      </w:r>
+      <w:r>
+        <w:t xml:space="preserve"> (4 marks)</w:t>
+      </w:r>
+    </w:p>
+    <w:p>
+      <w:r>
+        <w:t>Here are my modifications:</w:t>
+      </w:r>
+    </w:p>
+    <w:p>
+      <w:pPr>
+        <w:spacing w:after="0" w:line="240" w:lineRule="auto"/>
+        <w:rPr>
+          <w:rFonts w:ascii="Times New Roman" w:eastAsia="Times New Roman" w:hAnsi="Times New Roman" w:cs="Times New Roman"/>
+          <w:sz w:val="24"/>
+          <w:szCs w:val="24"/>
+          <w:lang w:eastAsia="zh-CN"/>
+        </w:rPr>
+      </w:pPr>
+    </w:p>
+    <w:tbl>
+      <w:tblPr>
+        <w:tblW w:w="8248" w:type="dxa"/>
+        <w:tblCellMar>
+          <w:top w:w="15" w:type="dxa"/>
+          <w:left w:w="15" w:type="dxa"/>
+          <w:bottom w:w="15" w:type="dxa"/>
+          <w:right w:w="15" w:type="dxa"/>
+        </w:tblCellMar>
+        <w:tblLook w:val="04A0" w:firstRow="1" w:lastRow="0" w:firstColumn="1" w:lastColumn="0" w:noHBand="0" w:noVBand="1"/>
+      </w:tblPr>
+      <w:tblGrid>
+        <w:gridCol w:w="8248"/>
+      </w:tblGrid>
+      <w:tr>
+        <w:tc>
+          <w:tcPr>
+            <w:tcW w:w="0" w:type="auto"/>
+            <w:tcBorders>
+              <w:top w:val="single" w:sz="8" w:space="0" w:color="000000"/>
+              <w:left w:val="single" w:sz="8" w:space="0" w:color="000000"/>
+              <w:bottom w:val="single" w:sz="8" w:space="0" w:color="000000"/>
+              <w:right w:val="single" w:sz="8" w:space="0" w:color="000000"/>
+            </w:tcBorders>
+            <w:tcMar>
+              <w:top w:w="100" w:type="dxa"/>
+              <w:left w:w="100" w:type="dxa"/>
+              <w:bottom w:w="100" w:type="dxa"/>
+              <w:right w:w="100" w:type="dxa"/>
+            </w:tcMar>
+            <w:hideMark/>
+          </w:tcPr>
+          <w:p>
+            <w:pPr>
+              <w:spacing w:after="0" w:line="240" w:lineRule="auto"/>
+              <w:rPr>
+                <w:rFonts w:ascii="Times New Roman" w:eastAsia="Times New Roman" w:hAnsi="Times New Roman" w:cs="Times New Roman"/>
+                <w:sz w:val="24"/>
+                <w:szCs w:val="24"/>
+                <w:lang w:eastAsia="zh-CN"/>
+              </w:rPr>
+            </w:pPr>
+            <w:proofErr w:type="spellStart"/>
+            <w:r>
+              <w:rPr>
+                <w:rFonts w:ascii="Consolas" w:eastAsia="Times New Roman" w:hAnsi="Consolas" w:cs="Consolas"/>
+                <w:color w:val="000088"/>
+                <w:sz w:val="18"/>
+                <w:szCs w:val="18"/>
+                <w:lang w:eastAsia="zh-CN"/>
+              </w:rPr>
+              <w:t>int</w:t>
+            </w:r>
+            <w:proofErr w:type="spellEnd"/>
+            <w:r>
+              <w:rPr>
+                <w:rFonts w:ascii="Consolas" w:eastAsia="Times New Roman" w:hAnsi="Consolas" w:cs="Consolas"/>
+                <w:color w:val="000000"/>
+                <w:sz w:val="18"/>
+                <w:szCs w:val="18"/>
+                <w:lang w:eastAsia="zh-CN"/>
+              </w:rPr>
+              <w:t xml:space="preserve"> main</w:t>
+            </w:r>
+            <w:r>
+              <w:rPr>
+                <w:rFonts w:ascii="Consolas" w:eastAsia="Times New Roman" w:hAnsi="Consolas" w:cs="Consolas"/>
+                <w:color w:val="666600"/>
+                <w:sz w:val="18"/>
+                <w:szCs w:val="18"/>
+                <w:lang w:eastAsia="zh-CN"/>
+              </w:rPr>
+              <w:t>()</w:t>
+            </w:r>
+          </w:p>
+          <w:p>
+            <w:pPr>
+              <w:spacing w:after="0" w:line="240" w:lineRule="auto"/>
+              <w:rPr>
+                <w:rFonts w:ascii="Times New Roman" w:eastAsia="Times New Roman" w:hAnsi="Times New Roman" w:cs="Times New Roman"/>
+                <w:sz w:val="24"/>
+                <w:szCs w:val="24"/>
+                <w:lang w:eastAsia="zh-CN"/>
+              </w:rPr>
+            </w:pPr>
+            <w:r>
+              <w:rPr>
+                <w:rFonts w:ascii="Consolas" w:eastAsia="Times New Roman" w:hAnsi="Consolas" w:cs="Consolas"/>
+                <w:color w:val="000000"/>
+                <w:sz w:val="18"/>
+                <w:szCs w:val="18"/>
+                <w:lang w:eastAsia="zh-CN"/>
+              </w:rPr>
+              <w:t>{</w:t>
+            </w:r>
+          </w:p>
+          <w:p>
+            <w:pPr>
+              <w:spacing w:after="0" w:line="240" w:lineRule="auto"/>
+              <w:rPr>
+                <w:rFonts w:ascii="Consolas" w:eastAsia="Times New Roman" w:hAnsi="Consolas" w:cs="Consolas"/>
+                <w:color w:val="000088"/>
+                <w:sz w:val="18"/>
+                <w:szCs w:val="18"/>
+                <w:lang w:eastAsia="zh-CN"/>
+              </w:rPr>
+            </w:pPr>
+            <w:r>
+              <w:rPr>
+                <w:rFonts w:ascii="Consolas" w:eastAsia="Times New Roman" w:hAnsi="Consolas" w:cs="Consolas"/>
+                <w:color w:val="000000"/>
+                <w:sz w:val="18"/>
+                <w:szCs w:val="18"/>
+                <w:lang w:eastAsia="zh-CN"/>
+              </w:rPr>
+              <w:tab/>
+            </w:r>
+            <w:r>
+              <w:rPr>
+                <w:rFonts w:ascii="Consolas" w:eastAsia="Times New Roman" w:hAnsi="Consolas" w:cs="Consolas"/>
+                <w:color w:val="000088"/>
+                <w:sz w:val="18"/>
+                <w:szCs w:val="18"/>
+                <w:lang w:eastAsia="zh-CN"/>
+              </w:rPr>
+              <w:t>..</w:t>
+            </w:r>
+          </w:p>
+          <w:p>
+            <w:pPr>
+              <w:spacing w:after="0" w:line="240" w:lineRule="auto"/>
+              <w:rPr>
+                <w:rFonts w:ascii="Times New Roman" w:eastAsia="Times New Roman" w:hAnsi="Times New Roman" w:cs="Times New Roman"/>
+                <w:sz w:val="24"/>
+                <w:szCs w:val="24"/>
+                <w:lang w:eastAsia="zh-CN"/>
+              </w:rPr>
+            </w:pPr>
+            <w:r>
+              <w:rPr>
+                <w:rFonts w:ascii="Times New Roman" w:eastAsia="Times New Roman" w:hAnsi="Times New Roman" w:cs="Times New Roman"/>
+                <w:sz w:val="24"/>
+                <w:szCs w:val="24"/>
+                <w:lang w:eastAsia="zh-CN"/>
+              </w:rPr>
+              <w:t xml:space="preserve">            . .</w:t>
+            </w:r>
+          </w:p>
+          <w:p>
+            <w:pPr>
+              <w:spacing w:after="0" w:line="240" w:lineRule="auto"/>
+              <w:rPr>
+                <w:rFonts w:ascii="Times New Roman" w:eastAsia="Times New Roman" w:hAnsi="Times New Roman" w:cs="Times New Roman"/>
+                <w:b/>
+                <w:sz w:val="24"/>
+                <w:szCs w:val="24"/>
+                <w:lang w:eastAsia="zh-CN"/>
+              </w:rPr>
+            </w:pPr>
+            <w:r>
+              <w:rPr>
+                <w:rFonts w:ascii="Consolas" w:eastAsia="Times New Roman" w:hAnsi="Consolas" w:cs="Consolas"/>
+                <w:b/>
+                <w:color w:val="000000"/>
+                <w:sz w:val="18"/>
+                <w:szCs w:val="18"/>
+                <w:lang w:eastAsia="zh-CN"/>
+              </w:rPr>
+              <w:t xml:space="preserve">    </w:t>
+            </w:r>
+            <w:r>
+              <w:rPr>
+                <w:rFonts w:ascii="Consolas" w:eastAsia="Times New Roman" w:hAnsi="Consolas" w:cs="Consolas"/>
+                <w:b/>
+                <w:color w:val="000000"/>
+                <w:sz w:val="18"/>
+                <w:szCs w:val="18"/>
+                <w:lang w:eastAsia="zh-CN"/>
+              </w:rPr>
+              <w:t xml:space="preserve">   </w:t>
+            </w:r>
+            <w:r>
+              <w:rPr>
+                <w:rFonts w:ascii="Consolas" w:eastAsia="Times New Roman" w:hAnsi="Consolas" w:cs="Consolas"/>
+                <w:b/>
+                <w:color w:val="000088"/>
+                <w:sz w:val="18"/>
+                <w:szCs w:val="18"/>
+                <w:lang w:eastAsia="zh-CN"/>
+              </w:rPr>
+              <w:t>for</w:t>
+            </w:r>
+            <w:r>
+              <w:rPr>
+                <w:rFonts w:ascii="Consolas" w:eastAsia="Times New Roman" w:hAnsi="Consolas" w:cs="Consolas"/>
+                <w:b/>
+                <w:color w:val="666600"/>
+                <w:sz w:val="18"/>
+                <w:szCs w:val="18"/>
+                <w:lang w:eastAsia="zh-CN"/>
+              </w:rPr>
+              <w:t>(</w:t>
+            </w:r>
+            <w:proofErr w:type="spellStart"/>
+            <w:r>
+              <w:rPr>
+                <w:rFonts w:ascii="Consolas" w:eastAsia="Times New Roman" w:hAnsi="Consolas" w:cs="Consolas"/>
+                <w:b/>
+                <w:color w:val="000000"/>
+                <w:sz w:val="18"/>
+                <w:szCs w:val="18"/>
+                <w:lang w:eastAsia="zh-CN"/>
+              </w:rPr>
+              <w:t>i</w:t>
+            </w:r>
+            <w:proofErr w:type="spellEnd"/>
+            <w:r>
+              <w:rPr>
+                <w:rFonts w:ascii="Consolas" w:eastAsia="Times New Roman" w:hAnsi="Consolas" w:cs="Consolas"/>
+                <w:b/>
+                <w:color w:val="666600"/>
+                <w:sz w:val="18"/>
+                <w:szCs w:val="18"/>
+                <w:lang w:eastAsia="zh-CN"/>
+              </w:rPr>
+              <w:t>=</w:t>
+            </w:r>
+            <w:r>
+              <w:rPr>
+                <w:rFonts w:ascii="Consolas" w:eastAsia="Times New Roman" w:hAnsi="Consolas" w:cs="Consolas"/>
+                <w:b/>
+                <w:color w:val="006666"/>
+                <w:sz w:val="18"/>
+                <w:szCs w:val="18"/>
+                <w:lang w:eastAsia="zh-CN"/>
+              </w:rPr>
+              <w:t>0</w:t>
+            </w:r>
+            <w:r>
+              <w:rPr>
+                <w:rFonts w:ascii="Consolas" w:eastAsia="Times New Roman" w:hAnsi="Consolas" w:cs="Consolas"/>
+                <w:b/>
+                <w:color w:val="666600"/>
+                <w:sz w:val="18"/>
+                <w:szCs w:val="18"/>
+                <w:lang w:eastAsia="zh-CN"/>
+              </w:rPr>
+              <w:t>;</w:t>
+            </w:r>
+            <w:r>
+              <w:rPr>
+                <w:rFonts w:ascii="Consolas" w:eastAsia="Times New Roman" w:hAnsi="Consolas" w:cs="Consolas"/>
+                <w:b/>
+                <w:color w:val="000000"/>
+                <w:sz w:val="18"/>
+                <w:szCs w:val="18"/>
+                <w:lang w:eastAsia="zh-CN"/>
+              </w:rPr>
+              <w:t xml:space="preserve"> </w:t>
+            </w:r>
+            <w:proofErr w:type="spellStart"/>
+            <w:r>
+              <w:rPr>
+                <w:rFonts w:ascii="Consolas" w:eastAsia="Times New Roman" w:hAnsi="Consolas" w:cs="Consolas"/>
+                <w:b/>
+                <w:color w:val="000000"/>
+                <w:sz w:val="18"/>
+                <w:szCs w:val="18"/>
+                <w:lang w:eastAsia="zh-CN"/>
+              </w:rPr>
+              <w:t>i</w:t>
+            </w:r>
+            <w:proofErr w:type="spellEnd"/>
+            <w:r>
+              <w:rPr>
+                <w:rFonts w:ascii="Consolas" w:eastAsia="Times New Roman" w:hAnsi="Consolas" w:cs="Consolas"/>
+                <w:b/>
+                <w:color w:val="666600"/>
+                <w:sz w:val="18"/>
+                <w:szCs w:val="18"/>
+                <w:lang w:eastAsia="zh-CN"/>
+              </w:rPr>
+              <w:t>&lt;</w:t>
+            </w:r>
+            <w:r>
+              <w:rPr>
+                <w:rFonts w:ascii="Consolas" w:eastAsia="Times New Roman" w:hAnsi="Consolas" w:cs="Consolas"/>
+                <w:b/>
+                <w:color w:val="006666"/>
+                <w:sz w:val="18"/>
+                <w:szCs w:val="18"/>
+                <w:lang w:eastAsia="zh-CN"/>
+              </w:rPr>
+              <w:t>10</w:t>
+            </w:r>
+            <w:r>
+              <w:rPr>
+                <w:rFonts w:ascii="Consolas" w:eastAsia="Times New Roman" w:hAnsi="Consolas" w:cs="Consolas"/>
+                <w:b/>
+                <w:color w:val="666600"/>
+                <w:sz w:val="18"/>
+                <w:szCs w:val="18"/>
+                <w:lang w:eastAsia="zh-CN"/>
+              </w:rPr>
+              <w:t>;</w:t>
+            </w:r>
+            <w:r>
+              <w:rPr>
+                <w:rFonts w:ascii="Consolas" w:eastAsia="Times New Roman" w:hAnsi="Consolas" w:cs="Consolas"/>
+                <w:b/>
+                <w:color w:val="000000"/>
+                <w:sz w:val="18"/>
+                <w:szCs w:val="18"/>
+                <w:lang w:eastAsia="zh-CN"/>
+              </w:rPr>
+              <w:t xml:space="preserve"> </w:t>
+            </w:r>
+            <w:proofErr w:type="spellStart"/>
+            <w:r>
+              <w:rPr>
+                <w:rFonts w:ascii="Consolas" w:eastAsia="Times New Roman" w:hAnsi="Consolas" w:cs="Consolas"/>
+                <w:b/>
+                <w:color w:val="000000"/>
+                <w:sz w:val="18"/>
+                <w:szCs w:val="18"/>
+                <w:lang w:eastAsia="zh-CN"/>
+              </w:rPr>
+              <w:t>i</w:t>
+            </w:r>
+            <w:proofErr w:type="spellEnd"/>
+            <w:r>
+              <w:rPr>
+                <w:rFonts w:ascii="Consolas" w:eastAsia="Times New Roman" w:hAnsi="Consolas" w:cs="Consolas"/>
+                <w:b/>
+                <w:color w:val="666600"/>
+                <w:sz w:val="18"/>
+                <w:szCs w:val="18"/>
+                <w:lang w:eastAsia="zh-CN"/>
+              </w:rPr>
+              <w:t>++)</w:t>
+            </w:r>
+          </w:p>
+          <w:p>
+            <w:pPr>
+              <w:spacing w:after="0" w:line="240" w:lineRule="auto"/>
+              <w:rPr>
+                <w:rFonts w:ascii="Times New Roman" w:eastAsia="Times New Roman" w:hAnsi="Times New Roman" w:cs="Times New Roman"/>
+                <w:b/>
+                <w:sz w:val="24"/>
+                <w:szCs w:val="24"/>
+                <w:lang w:eastAsia="zh-CN"/>
+              </w:rPr>
+            </w:pPr>
+            <w:r>
+              <w:rPr>
+                <w:rFonts w:ascii="Consolas" w:eastAsia="Times New Roman" w:hAnsi="Consolas" w:cs="Consolas"/>
+                <w:b/>
+                <w:color w:val="000000"/>
+                <w:sz w:val="18"/>
+                <w:szCs w:val="18"/>
+                <w:lang w:eastAsia="zh-CN"/>
+              </w:rPr>
+              <w:t xml:space="preserve">    </w:t>
+            </w:r>
+            <w:r>
+              <w:rPr>
+                <w:rFonts w:ascii="Consolas" w:eastAsia="Times New Roman" w:hAnsi="Consolas" w:cs="Consolas"/>
+                <w:b/>
+                <w:color w:val="000000"/>
+                <w:sz w:val="18"/>
+                <w:szCs w:val="18"/>
+                <w:lang w:eastAsia="zh-CN"/>
+              </w:rPr>
+              <w:tab/>
+            </w:r>
+            <w:r>
+              <w:rPr>
+                <w:rFonts w:ascii="Consolas" w:eastAsia="Times New Roman" w:hAnsi="Consolas" w:cs="Consolas"/>
+                <w:b/>
+                <w:color w:val="000000"/>
+                <w:sz w:val="18"/>
+                <w:szCs w:val="18"/>
+                <w:lang w:eastAsia="zh-CN"/>
+              </w:rPr>
+              <w:t xml:space="preserve">       </w:t>
+            </w:r>
+            <w:proofErr w:type="spellStart"/>
+            <w:r>
+              <w:rPr>
+                <w:rFonts w:ascii="Consolas" w:eastAsia="Times New Roman" w:hAnsi="Consolas" w:cs="Consolas"/>
+                <w:b/>
+                <w:color w:val="000000"/>
+                <w:sz w:val="18"/>
+                <w:szCs w:val="18"/>
+                <w:lang w:eastAsia="zh-CN"/>
+              </w:rPr>
+              <w:t>pthread_join</w:t>
+            </w:r>
+            <w:proofErr w:type="spellEnd"/>
+            <w:r>
+              <w:rPr>
+                <w:rFonts w:ascii="Consolas" w:eastAsia="Times New Roman" w:hAnsi="Consolas" w:cs="Consolas"/>
+                <w:b/>
+                <w:color w:val="666600"/>
+                <w:sz w:val="18"/>
+                <w:szCs w:val="18"/>
+                <w:lang w:eastAsia="zh-CN"/>
+              </w:rPr>
+              <w:t>(</w:t>
+            </w:r>
+            <w:r>
+              <w:rPr>
+                <w:rFonts w:ascii="Consolas" w:eastAsia="Times New Roman" w:hAnsi="Consolas" w:cs="Consolas"/>
+                <w:b/>
+                <w:color w:val="000000"/>
+                <w:sz w:val="18"/>
+                <w:szCs w:val="18"/>
+                <w:lang w:eastAsia="zh-CN"/>
+              </w:rPr>
+              <w:t>thread</w:t>
+            </w:r>
+            <w:r>
+              <w:rPr>
+                <w:rFonts w:ascii="Consolas" w:eastAsia="Times New Roman" w:hAnsi="Consolas" w:cs="Consolas"/>
+                <w:b/>
+                <w:color w:val="666600"/>
+                <w:sz w:val="18"/>
+                <w:szCs w:val="18"/>
+                <w:lang w:eastAsia="zh-CN"/>
+              </w:rPr>
+              <w:t>[</w:t>
+            </w:r>
+            <w:proofErr w:type="spellStart"/>
+            <w:r>
+              <w:rPr>
+                <w:rFonts w:ascii="Consolas" w:eastAsia="Times New Roman" w:hAnsi="Consolas" w:cs="Consolas"/>
+                <w:b/>
+                <w:color w:val="000000"/>
+                <w:sz w:val="18"/>
+                <w:szCs w:val="18"/>
+                <w:lang w:eastAsia="zh-CN"/>
+              </w:rPr>
+              <w:t>i</w:t>
+            </w:r>
+            <w:proofErr w:type="spellEnd"/>
+            <w:r>
+              <w:rPr>
+                <w:rFonts w:ascii="Consolas" w:eastAsia="Times New Roman" w:hAnsi="Consolas" w:cs="Consolas"/>
+                <w:b/>
+                <w:color w:val="666600"/>
+                <w:sz w:val="18"/>
+                <w:szCs w:val="18"/>
+                <w:lang w:eastAsia="zh-CN"/>
+              </w:rPr>
+              <w:t>],</w:t>
+            </w:r>
+            <w:r>
+              <w:rPr>
+                <w:rFonts w:ascii="Consolas" w:eastAsia="Times New Roman" w:hAnsi="Consolas" w:cs="Consolas"/>
+                <w:b/>
+                <w:color w:val="000000"/>
+                <w:sz w:val="18"/>
+                <w:szCs w:val="18"/>
+                <w:lang w:eastAsia="zh-CN"/>
+              </w:rPr>
+              <w:t xml:space="preserve"> NULL</w:t>
+            </w:r>
+            <w:r>
+              <w:rPr>
+                <w:rFonts w:ascii="Consolas" w:eastAsia="Times New Roman" w:hAnsi="Consolas" w:cs="Consolas"/>
+                <w:b/>
+                <w:color w:val="666600"/>
+                <w:sz w:val="18"/>
+                <w:szCs w:val="18"/>
+                <w:lang w:eastAsia="zh-CN"/>
+              </w:rPr>
+              <w:t>);</w:t>
+            </w:r>
+          </w:p>
+          <w:p>
+            <w:pPr>
+              <w:spacing w:after="0" w:line="240" w:lineRule="auto"/>
+              <w:rPr>
+                <w:rFonts w:ascii="Times New Roman" w:eastAsia="Times New Roman" w:hAnsi="Times New Roman" w:cs="Times New Roman"/>
+                <w:sz w:val="24"/>
+                <w:szCs w:val="24"/>
+                <w:lang w:eastAsia="zh-CN"/>
+              </w:rPr>
+            </w:pPr>
+            <w:r>
+              <w:rPr>
+                <w:rFonts w:ascii="Consolas" w:eastAsia="Times New Roman" w:hAnsi="Consolas" w:cs="Consolas"/>
+                <w:color w:val="000000"/>
+                <w:sz w:val="18"/>
+                <w:szCs w:val="18"/>
+                <w:lang w:eastAsia="zh-CN"/>
+              </w:rPr>
+              <w:t xml:space="preserve">    </w:t>
+            </w:r>
+            <w:r>
+              <w:rPr>
+                <w:rFonts w:ascii="Consolas" w:eastAsia="Times New Roman" w:hAnsi="Consolas" w:cs="Consolas"/>
+                <w:color w:val="000000"/>
+                <w:sz w:val="18"/>
+                <w:szCs w:val="18"/>
+                <w:lang w:eastAsia="zh-CN"/>
+              </w:rPr>
+              <w:t xml:space="preserve">   ..</w:t>
+            </w:r>
+          </w:p>
+          <w:p>
+            <w:pPr>
+              <w:spacing w:after="0" w:line="240" w:lineRule="auto"/>
+              <w:rPr>
+                <w:rFonts w:ascii="Times New Roman" w:eastAsia="Times New Roman" w:hAnsi="Times New Roman" w:cs="Times New Roman"/>
+                <w:sz w:val="24"/>
+                <w:szCs w:val="24"/>
+                <w:lang w:eastAsia="zh-CN"/>
+              </w:rPr>
+            </w:pPr>
+            <w:r>
+              <w:rPr>
+                <w:rFonts w:ascii="Consolas" w:eastAsia="Times New Roman" w:hAnsi="Consolas" w:cs="Consolas"/>
+                <w:color w:val="000000"/>
+                <w:sz w:val="18"/>
+                <w:szCs w:val="18"/>
+                <w:lang w:eastAsia="zh-CN"/>
+              </w:rPr>
+              <w:tab/>
+            </w:r>
+            <w:r>
+              <w:rPr>
+                <w:rFonts w:ascii="Consolas" w:eastAsia="Times New Roman" w:hAnsi="Consolas" w:cs="Consolas"/>
+                <w:color w:val="000000"/>
+                <w:sz w:val="18"/>
+                <w:szCs w:val="18"/>
+                <w:lang w:eastAsia="zh-CN"/>
+              </w:rPr>
+              <w:t>..</w:t>
+            </w:r>
+          </w:p>
+          <w:p>
+            <w:pPr>
+              <w:spacing w:after="0" w:line="240" w:lineRule="auto"/>
+              <w:rPr>
+                <w:rFonts w:ascii="Times New Roman" w:eastAsia="Times New Roman" w:hAnsi="Times New Roman" w:cs="Times New Roman"/>
+                <w:sz w:val="24"/>
+                <w:szCs w:val="24"/>
+                <w:lang w:eastAsia="zh-CN"/>
+              </w:rPr>
+            </w:pPr>
+            <w:r>
+              <w:rPr>
+                <w:rFonts w:ascii="Consolas" w:eastAsia="Times New Roman" w:hAnsi="Consolas" w:cs="Consolas"/>
+                <w:color w:val="000000"/>
+                <w:sz w:val="18"/>
+                <w:szCs w:val="18"/>
+                <w:lang w:eastAsia="zh-CN"/>
+              </w:rPr>
+              <w:tab/>
+            </w:r>
+            <w:r>
+              <w:rPr>
+                <w:rFonts w:ascii="Consolas" w:eastAsia="Times New Roman" w:hAnsi="Consolas" w:cs="Consolas"/>
+                <w:color w:val="000088"/>
+                <w:sz w:val="18"/>
+                <w:szCs w:val="18"/>
+                <w:lang w:eastAsia="zh-CN"/>
+              </w:rPr>
+              <w:t>return</w:t>
+            </w:r>
+            <w:r>
+              <w:rPr>
+                <w:rFonts w:ascii="Consolas" w:eastAsia="Times New Roman" w:hAnsi="Consolas" w:cs="Consolas"/>
+                <w:color w:val="000000"/>
+                <w:sz w:val="18"/>
+                <w:szCs w:val="18"/>
+                <w:lang w:eastAsia="zh-CN"/>
+              </w:rPr>
+              <w:t xml:space="preserve"> </w:t>
+            </w:r>
+            <w:r>
+              <w:rPr>
+                <w:rFonts w:ascii="Consolas" w:eastAsia="Times New Roman" w:hAnsi="Consolas" w:cs="Consolas"/>
+                <w:color w:val="006666"/>
+                <w:sz w:val="18"/>
+                <w:szCs w:val="18"/>
+                <w:lang w:eastAsia="zh-CN"/>
+              </w:rPr>
+              <w:t>0;</w:t>
+            </w:r>
+          </w:p>
+          <w:p>
+            <w:pPr>
+              <w:spacing w:after="0" w:line="240" w:lineRule="auto"/>
+              <w:rPr>
+                <w:rFonts w:ascii="Times New Roman" w:eastAsia="Times New Roman" w:hAnsi="Times New Roman" w:cs="Times New Roman"/>
+                <w:sz w:val="24"/>
+                <w:szCs w:val="24"/>
+                <w:lang w:eastAsia="zh-CN"/>
+              </w:rPr>
+            </w:pPr>
+            <w:r>
+              <w:rPr>
+                <w:rFonts w:ascii="Consolas" w:eastAsia="Times New Roman" w:hAnsi="Consolas" w:cs="Consolas"/>
+                <w:color w:val="000000"/>
+                <w:sz w:val="18"/>
+                <w:szCs w:val="18"/>
+                <w:lang w:eastAsia="zh-CN"/>
+              </w:rPr>
+              <w:t>}</w:t>
+            </w:r>
+          </w:p>
+        </w:tc>
+      </w:tr>
+    </w:tbl>
+    <w:p/>
+    <w:p/>
+    <w:p>
+      <w:pPr>
+        <w:rPr>
+          <w:b/>
+        </w:rPr>
+      </w:pPr>
+      <w:r>
+        <w:rPr>
+          <w:b/>
+        </w:rPr>
+        <w:br w:type="page"/>
+      </w:r>
+    </w:p>
+    <w:p>
+      <w:r>
+        <w:rPr>
+          <w:b/>
+        </w:rPr>
+        <w:lastRenderedPageBreak/>
         <w:t>Question 6</w:t>
       </w:r>
       <w:r>
@@ -470,12 +1800,17 @@
         <w:t xml:space="preserve">allowed to write </w:t>
       </w:r>
       <w:r>
-        <w:t>to the buffer at the same time, therefore overwriting or combining with each other’s input.</w:t>
+        <w:t>to the buffer at the same time</w:t>
+      </w:r>
+      <w:r>
+        <w:t xml:space="preserve"> (i.e. no synchronization)</w:t>
+      </w:r>
+      <w:r>
+        <w:t>, therefore overwriting or combining with each other’s input.</w:t>
       </w:r>
     </w:p>
     <w:p>
       <w:r>
-        <w:lastRenderedPageBreak/>
         <w:t xml:space="preserve">The </w:t>
       </w:r>
       <w:proofErr w:type="spellStart"/>
@@ -512,21 +1847,37 @@
         <w:t xml:space="preserve"> is only unlocked when the thread that is responsible for printing the buffer finishes consuming the buffer and printing it.</w:t>
       </w:r>
       <w:r>
-        <w:t xml:space="preserve"> Only at this point in time can other threads lock the </w:t>
+        <w:t xml:space="preserve"> </w:t>
+      </w:r>
+      <w:r>
+        <w:t xml:space="preserve">At any point in time, </w:t>
       </w:r>
       <w:proofErr w:type="spellStart"/>
       <w:r>
-        <w:t>mutex</w:t>
+        <w:rPr>
+          <w:b/>
+        </w:rPr>
+        <w:t>threadCode</w:t>
       </w:r>
       <w:proofErr w:type="spellEnd"/>
       <w:r>
-        <w:t xml:space="preserve"> and write to the buffer.</w:t>
+        <w:t xml:space="preserve"> threads are asle</w:t>
+      </w:r>
+      <w:r>
+        <w:t>ep and waiting to be woken up to enter the critical zone (i.e. accessing the buffer)</w:t>
+      </w:r>
+      <w:r>
+        <w:t>.</w:t>
       </w:r>
       <w:r>
         <w:t xml:space="preserve"> </w:t>
       </w:r>
-    </w:p>
-    <w:p>
+      <w:r>
+        <w:br/>
+      </w:r>
+      <w:r>
+        <w:br/>
+      </w:r>
       <w:r>
         <w:rPr>
           <w:b/>
@@ -536,21 +1887,1550 @@
       <w:r>
         <w:t xml:space="preserve"> (3 marks)</w:t>
       </w:r>
+    </w:p>
+    <w:p>
+      <w:r>
+        <w:t>My modifications are:</w:t>
+      </w:r>
+    </w:p>
+    <w:tbl>
+      <w:tblPr>
+        <w:tblStyle w:val="TableGrid"/>
+        <w:tblW w:w="0" w:type="auto"/>
+        <w:tblLook w:val="04A0" w:firstRow="1" w:lastRow="0" w:firstColumn="1" w:lastColumn="0" w:noHBand="0" w:noVBand="1"/>
+      </w:tblPr>
+      <w:tblGrid>
+        <w:gridCol w:w="9016"/>
+      </w:tblGrid>
+      <w:tr>
+        <w:tc>
+          <w:tcPr>
+            <w:tcW w:w="9016" w:type="dxa"/>
+          </w:tcPr>
+          <w:p>
+            <w:pPr>
+              <w:pStyle w:val="NormalWeb"/>
+              <w:spacing w:before="0" w:beforeAutospacing="0" w:after="0" w:afterAutospacing="0"/>
+            </w:pPr>
+            <w:r>
+              <w:rPr>
+                <w:rFonts w:ascii="Consolas" w:hAnsi="Consolas" w:cs="Consolas"/>
+                <w:color w:val="000088"/>
+                <w:sz w:val="18"/>
+                <w:szCs w:val="18"/>
+              </w:rPr>
+              <w:t>void</w:t>
+            </w:r>
+            <w:r>
+              <w:rPr>
+                <w:rFonts w:ascii="Consolas" w:hAnsi="Consolas" w:cs="Consolas"/>
+                <w:color w:val="000000"/>
+                <w:sz w:val="18"/>
+                <w:szCs w:val="18"/>
+              </w:rPr>
+              <w:t xml:space="preserve"> </w:t>
+            </w:r>
+            <w:proofErr w:type="spellStart"/>
+            <w:r>
+              <w:rPr>
+                <w:rFonts w:ascii="Consolas" w:hAnsi="Consolas" w:cs="Consolas"/>
+                <w:color w:val="000000"/>
+                <w:sz w:val="18"/>
+                <w:szCs w:val="18"/>
+              </w:rPr>
+              <w:t>writeLog</w:t>
+            </w:r>
+            <w:proofErr w:type="spellEnd"/>
+            <w:r>
+              <w:rPr>
+                <w:rFonts w:ascii="Consolas" w:hAnsi="Consolas" w:cs="Consolas"/>
+                <w:color w:val="666600"/>
+                <w:sz w:val="18"/>
+                <w:szCs w:val="18"/>
+              </w:rPr>
+              <w:t>(</w:t>
+            </w:r>
+            <w:proofErr w:type="spellStart"/>
+            <w:r>
+              <w:rPr>
+                <w:rFonts w:ascii="Consolas" w:hAnsi="Consolas" w:cs="Consolas"/>
+                <w:color w:val="000088"/>
+                <w:sz w:val="18"/>
+                <w:szCs w:val="18"/>
+              </w:rPr>
+              <w:t>const</w:t>
+            </w:r>
+            <w:proofErr w:type="spellEnd"/>
+            <w:r>
+              <w:rPr>
+                <w:rFonts w:ascii="Consolas" w:hAnsi="Consolas" w:cs="Consolas"/>
+                <w:color w:val="000000"/>
+                <w:sz w:val="18"/>
+                <w:szCs w:val="18"/>
+              </w:rPr>
+              <w:t xml:space="preserve"> </w:t>
+            </w:r>
+            <w:r>
+              <w:rPr>
+                <w:rFonts w:ascii="Consolas" w:hAnsi="Consolas" w:cs="Consolas"/>
+                <w:color w:val="000088"/>
+                <w:sz w:val="18"/>
+                <w:szCs w:val="18"/>
+              </w:rPr>
+              <w:t>char</w:t>
+            </w:r>
+            <w:r>
+              <w:rPr>
+                <w:rFonts w:ascii="Consolas" w:hAnsi="Consolas" w:cs="Consolas"/>
+                <w:color w:val="000000"/>
+                <w:sz w:val="18"/>
+                <w:szCs w:val="18"/>
+              </w:rPr>
+              <w:t xml:space="preserve"> </w:t>
+            </w:r>
+            <w:r>
+              <w:rPr>
+                <w:rFonts w:ascii="Consolas" w:hAnsi="Consolas" w:cs="Consolas"/>
+                <w:color w:val="666600"/>
+                <w:sz w:val="18"/>
+                <w:szCs w:val="18"/>
+              </w:rPr>
+              <w:t>*</w:t>
+            </w:r>
+            <w:r>
+              <w:rPr>
+                <w:rFonts w:ascii="Consolas" w:hAnsi="Consolas" w:cs="Consolas"/>
+                <w:color w:val="000000"/>
+                <w:sz w:val="18"/>
+                <w:szCs w:val="18"/>
+              </w:rPr>
+              <w:t>format</w:t>
+            </w:r>
+            <w:r>
+              <w:rPr>
+                <w:rFonts w:ascii="Consolas" w:hAnsi="Consolas" w:cs="Consolas"/>
+                <w:color w:val="666600"/>
+                <w:sz w:val="18"/>
+                <w:szCs w:val="18"/>
+              </w:rPr>
+              <w:t>,</w:t>
+            </w:r>
+            <w:r>
+              <w:rPr>
+                <w:rFonts w:ascii="Consolas" w:hAnsi="Consolas" w:cs="Consolas"/>
+                <w:color w:val="000000"/>
+                <w:sz w:val="18"/>
+                <w:szCs w:val="18"/>
+              </w:rPr>
+              <w:t xml:space="preserve"> </w:t>
+            </w:r>
+            <w:r>
+              <w:rPr>
+                <w:rFonts w:ascii="Consolas" w:hAnsi="Consolas" w:cs="Consolas"/>
+                <w:color w:val="666600"/>
+                <w:sz w:val="18"/>
+                <w:szCs w:val="18"/>
+              </w:rPr>
+              <w:t>...)</w:t>
+            </w:r>
+          </w:p>
+          <w:p>
+            <w:pPr>
+              <w:pStyle w:val="NormalWeb"/>
+              <w:spacing w:before="0" w:beforeAutospacing="0" w:after="0" w:afterAutospacing="0"/>
+            </w:pPr>
+            <w:r>
+              <w:rPr>
+                <w:rFonts w:ascii="Consolas" w:hAnsi="Consolas" w:cs="Consolas"/>
+                <w:color w:val="666600"/>
+                <w:sz w:val="18"/>
+                <w:szCs w:val="18"/>
+              </w:rPr>
+              <w:t>{</w:t>
+            </w:r>
+          </w:p>
+          <w:p>
+            <w:pPr>
+              <w:pStyle w:val="NormalWeb"/>
+              <w:spacing w:before="0" w:beforeAutospacing="0" w:after="0" w:afterAutospacing="0"/>
+            </w:pPr>
+            <w:r>
+              <w:rPr>
+                <w:rStyle w:val="apple-tab-span"/>
+                <w:rFonts w:ascii="Consolas" w:hAnsi="Consolas" w:cs="Consolas"/>
+                <w:color w:val="000000"/>
+                <w:sz w:val="18"/>
+                <w:szCs w:val="18"/>
+              </w:rPr>
+              <w:tab/>
+            </w:r>
+            <w:r>
+              <w:rPr>
+                <w:rFonts w:ascii="Consolas" w:hAnsi="Consolas" w:cs="Consolas"/>
+                <w:color w:val="000088"/>
+                <w:sz w:val="18"/>
+                <w:szCs w:val="18"/>
+              </w:rPr>
+              <w:t>char</w:t>
+            </w:r>
+            <w:r>
+              <w:rPr>
+                <w:rFonts w:ascii="Consolas" w:hAnsi="Consolas" w:cs="Consolas"/>
+                <w:color w:val="000000"/>
+                <w:sz w:val="18"/>
+                <w:szCs w:val="18"/>
+              </w:rPr>
+              <w:t xml:space="preserve"> </w:t>
+            </w:r>
+            <w:proofErr w:type="spellStart"/>
+            <w:r>
+              <w:rPr>
+                <w:rFonts w:ascii="Consolas" w:hAnsi="Consolas" w:cs="Consolas"/>
+                <w:color w:val="000000"/>
+                <w:sz w:val="18"/>
+                <w:szCs w:val="18"/>
+              </w:rPr>
+              <w:t>myBuffer</w:t>
+            </w:r>
+            <w:proofErr w:type="spellEnd"/>
+            <w:r>
+              <w:rPr>
+                <w:rFonts w:ascii="Consolas" w:hAnsi="Consolas" w:cs="Consolas"/>
+                <w:color w:val="666600"/>
+                <w:sz w:val="18"/>
+                <w:szCs w:val="18"/>
+              </w:rPr>
+              <w:t>[</w:t>
+            </w:r>
+            <w:r>
+              <w:rPr>
+                <w:rFonts w:ascii="Consolas" w:hAnsi="Consolas" w:cs="Consolas"/>
+                <w:color w:val="000000"/>
+                <w:sz w:val="18"/>
+                <w:szCs w:val="18"/>
+              </w:rPr>
+              <w:t>LOG_BUFFER_LEN</w:t>
+            </w:r>
+            <w:r>
+              <w:rPr>
+                <w:rFonts w:ascii="Consolas" w:hAnsi="Consolas" w:cs="Consolas"/>
+                <w:color w:val="666600"/>
+                <w:sz w:val="18"/>
+                <w:szCs w:val="18"/>
+              </w:rPr>
+              <w:t>];</w:t>
+            </w:r>
+          </w:p>
+          <w:p>
+            <w:pPr>
+              <w:pStyle w:val="NormalWeb"/>
+              <w:spacing w:before="0" w:beforeAutospacing="0" w:after="0" w:afterAutospacing="0"/>
+            </w:pPr>
+            <w:r>
+              <w:rPr>
+                <w:rStyle w:val="apple-tab-span"/>
+                <w:rFonts w:ascii="Consolas" w:hAnsi="Consolas" w:cs="Consolas"/>
+                <w:color w:val="000000"/>
+                <w:sz w:val="18"/>
+                <w:szCs w:val="18"/>
+              </w:rPr>
+              <w:tab/>
+            </w:r>
+            <w:proofErr w:type="spellStart"/>
+            <w:r>
+              <w:rPr>
+                <w:rFonts w:ascii="Consolas" w:hAnsi="Consolas" w:cs="Consolas"/>
+                <w:color w:val="000000"/>
+                <w:sz w:val="18"/>
+                <w:szCs w:val="18"/>
+              </w:rPr>
+              <w:t>va_list</w:t>
+            </w:r>
+            <w:proofErr w:type="spellEnd"/>
+            <w:r>
+              <w:rPr>
+                <w:rFonts w:ascii="Consolas" w:hAnsi="Consolas" w:cs="Consolas"/>
+                <w:color w:val="000000"/>
+                <w:sz w:val="18"/>
+                <w:szCs w:val="18"/>
+              </w:rPr>
+              <w:t xml:space="preserve"> </w:t>
+            </w:r>
+            <w:proofErr w:type="spellStart"/>
+            <w:r>
+              <w:rPr>
+                <w:rFonts w:ascii="Consolas" w:hAnsi="Consolas" w:cs="Consolas"/>
+                <w:color w:val="000000"/>
+                <w:sz w:val="18"/>
+                <w:szCs w:val="18"/>
+              </w:rPr>
+              <w:t>args</w:t>
+            </w:r>
+            <w:proofErr w:type="spellEnd"/>
+            <w:r>
+              <w:rPr>
+                <w:rFonts w:ascii="Consolas" w:hAnsi="Consolas" w:cs="Consolas"/>
+                <w:color w:val="666600"/>
+                <w:sz w:val="18"/>
+                <w:szCs w:val="18"/>
+              </w:rPr>
+              <w:t>;</w:t>
+            </w:r>
+          </w:p>
+          <w:p>
+            <w:pPr>
+              <w:pStyle w:val="NormalWeb"/>
+              <w:spacing w:before="0" w:beforeAutospacing="0" w:after="0" w:afterAutospacing="0"/>
+            </w:pPr>
+            <w:r>
+              <w:rPr>
+                <w:rStyle w:val="apple-tab-span"/>
+                <w:rFonts w:ascii="Consolas" w:hAnsi="Consolas" w:cs="Consolas"/>
+                <w:color w:val="000000"/>
+                <w:sz w:val="18"/>
+                <w:szCs w:val="18"/>
+              </w:rPr>
+              <w:tab/>
+            </w:r>
+          </w:p>
+          <w:p>
+            <w:pPr>
+              <w:pStyle w:val="NormalWeb"/>
+              <w:spacing w:before="0" w:beforeAutospacing="0" w:after="0" w:afterAutospacing="0"/>
+            </w:pPr>
+            <w:r>
+              <w:rPr>
+                <w:rStyle w:val="apple-tab-span"/>
+                <w:rFonts w:ascii="Consolas" w:hAnsi="Consolas" w:cs="Consolas"/>
+                <w:color w:val="000000"/>
+                <w:sz w:val="18"/>
+                <w:szCs w:val="18"/>
+              </w:rPr>
+              <w:tab/>
+            </w:r>
+            <w:proofErr w:type="spellStart"/>
+            <w:r>
+              <w:rPr>
+                <w:rFonts w:ascii="Consolas" w:hAnsi="Consolas" w:cs="Consolas"/>
+                <w:color w:val="000000"/>
+                <w:sz w:val="18"/>
+                <w:szCs w:val="18"/>
+              </w:rPr>
+              <w:t>va_start</w:t>
+            </w:r>
+            <w:proofErr w:type="spellEnd"/>
+            <w:r>
+              <w:rPr>
+                <w:rFonts w:ascii="Consolas" w:hAnsi="Consolas" w:cs="Consolas"/>
+                <w:color w:val="666600"/>
+                <w:sz w:val="18"/>
+                <w:szCs w:val="18"/>
+              </w:rPr>
+              <w:t>(</w:t>
+            </w:r>
+            <w:proofErr w:type="spellStart"/>
+            <w:r>
+              <w:rPr>
+                <w:rFonts w:ascii="Consolas" w:hAnsi="Consolas" w:cs="Consolas"/>
+                <w:color w:val="000000"/>
+                <w:sz w:val="18"/>
+                <w:szCs w:val="18"/>
+              </w:rPr>
+              <w:t>args</w:t>
+            </w:r>
+            <w:proofErr w:type="spellEnd"/>
+            <w:r>
+              <w:rPr>
+                <w:rFonts w:ascii="Consolas" w:hAnsi="Consolas" w:cs="Consolas"/>
+                <w:color w:val="666600"/>
+                <w:sz w:val="18"/>
+                <w:szCs w:val="18"/>
+              </w:rPr>
+              <w:t>,</w:t>
+            </w:r>
+            <w:r>
+              <w:rPr>
+                <w:rFonts w:ascii="Consolas" w:hAnsi="Consolas" w:cs="Consolas"/>
+                <w:color w:val="000000"/>
+                <w:sz w:val="18"/>
+                <w:szCs w:val="18"/>
+              </w:rPr>
+              <w:t xml:space="preserve"> format</w:t>
+            </w:r>
+            <w:r>
+              <w:rPr>
+                <w:rFonts w:ascii="Consolas" w:hAnsi="Consolas" w:cs="Consolas"/>
+                <w:color w:val="666600"/>
+                <w:sz w:val="18"/>
+                <w:szCs w:val="18"/>
+              </w:rPr>
+              <w:t>);</w:t>
+            </w:r>
+          </w:p>
+          <w:p>
+            <w:pPr>
+              <w:pStyle w:val="NormalWeb"/>
+              <w:spacing w:before="0" w:beforeAutospacing="0" w:after="0" w:afterAutospacing="0"/>
+            </w:pPr>
+            <w:r>
+              <w:rPr>
+                <w:rStyle w:val="apple-tab-span"/>
+                <w:rFonts w:ascii="Consolas" w:hAnsi="Consolas" w:cs="Consolas"/>
+                <w:color w:val="000000"/>
+                <w:sz w:val="18"/>
+                <w:szCs w:val="18"/>
+              </w:rPr>
+              <w:tab/>
+            </w:r>
+            <w:proofErr w:type="spellStart"/>
+            <w:r>
+              <w:rPr>
+                <w:rFonts w:ascii="Consolas" w:hAnsi="Consolas" w:cs="Consolas"/>
+                <w:color w:val="000000"/>
+                <w:sz w:val="18"/>
+                <w:szCs w:val="18"/>
+              </w:rPr>
+              <w:t>vsprintf</w:t>
+            </w:r>
+            <w:proofErr w:type="spellEnd"/>
+            <w:r>
+              <w:rPr>
+                <w:rFonts w:ascii="Consolas" w:hAnsi="Consolas" w:cs="Consolas"/>
+                <w:color w:val="666600"/>
+                <w:sz w:val="18"/>
+                <w:szCs w:val="18"/>
+              </w:rPr>
+              <w:t>(</w:t>
+            </w:r>
+            <w:proofErr w:type="spellStart"/>
+            <w:r>
+              <w:rPr>
+                <w:rFonts w:ascii="Consolas" w:hAnsi="Consolas" w:cs="Consolas"/>
+                <w:color w:val="000000"/>
+                <w:sz w:val="18"/>
+                <w:szCs w:val="18"/>
+              </w:rPr>
+              <w:t>myBuffer</w:t>
+            </w:r>
+            <w:proofErr w:type="spellEnd"/>
+            <w:r>
+              <w:rPr>
+                <w:rFonts w:ascii="Consolas" w:hAnsi="Consolas" w:cs="Consolas"/>
+                <w:color w:val="666600"/>
+                <w:sz w:val="18"/>
+                <w:szCs w:val="18"/>
+              </w:rPr>
+              <w:t>,</w:t>
+            </w:r>
+            <w:r>
+              <w:rPr>
+                <w:rFonts w:ascii="Consolas" w:hAnsi="Consolas" w:cs="Consolas"/>
+                <w:color w:val="000000"/>
+                <w:sz w:val="18"/>
+                <w:szCs w:val="18"/>
+              </w:rPr>
+              <w:t xml:space="preserve"> format</w:t>
+            </w:r>
+            <w:r>
+              <w:rPr>
+                <w:rFonts w:ascii="Consolas" w:hAnsi="Consolas" w:cs="Consolas"/>
+                <w:color w:val="666600"/>
+                <w:sz w:val="18"/>
+                <w:szCs w:val="18"/>
+              </w:rPr>
+              <w:t>,</w:t>
+            </w:r>
+            <w:r>
+              <w:rPr>
+                <w:rFonts w:ascii="Consolas" w:hAnsi="Consolas" w:cs="Consolas"/>
+                <w:color w:val="000000"/>
+                <w:sz w:val="18"/>
+                <w:szCs w:val="18"/>
+              </w:rPr>
+              <w:t xml:space="preserve"> </w:t>
+            </w:r>
+            <w:proofErr w:type="spellStart"/>
+            <w:r>
+              <w:rPr>
+                <w:rFonts w:ascii="Consolas" w:hAnsi="Consolas" w:cs="Consolas"/>
+                <w:color w:val="000000"/>
+                <w:sz w:val="18"/>
+                <w:szCs w:val="18"/>
+              </w:rPr>
+              <w:t>args</w:t>
+            </w:r>
+            <w:proofErr w:type="spellEnd"/>
+            <w:r>
+              <w:rPr>
+                <w:rFonts w:ascii="Consolas" w:hAnsi="Consolas" w:cs="Consolas"/>
+                <w:color w:val="666600"/>
+                <w:sz w:val="18"/>
+                <w:szCs w:val="18"/>
+              </w:rPr>
+              <w:t>);</w:t>
+            </w:r>
+          </w:p>
+          <w:p>
+            <w:pPr>
+              <w:pStyle w:val="NormalWeb"/>
+              <w:spacing w:before="0" w:beforeAutospacing="0" w:after="0" w:afterAutospacing="0"/>
+            </w:pPr>
+            <w:r>
+              <w:rPr>
+                <w:rStyle w:val="apple-tab-span"/>
+                <w:rFonts w:ascii="Consolas" w:hAnsi="Consolas" w:cs="Consolas"/>
+                <w:color w:val="000000"/>
+                <w:sz w:val="18"/>
+                <w:szCs w:val="18"/>
+              </w:rPr>
+              <w:tab/>
+            </w:r>
+            <w:proofErr w:type="spellStart"/>
+            <w:r>
+              <w:rPr>
+                <w:rFonts w:ascii="Consolas" w:hAnsi="Consolas" w:cs="Consolas"/>
+                <w:color w:val="000000"/>
+                <w:sz w:val="18"/>
+                <w:szCs w:val="18"/>
+              </w:rPr>
+              <w:t>va_end</w:t>
+            </w:r>
+            <w:proofErr w:type="spellEnd"/>
+            <w:r>
+              <w:rPr>
+                <w:rFonts w:ascii="Consolas" w:hAnsi="Consolas" w:cs="Consolas"/>
+                <w:color w:val="666600"/>
+                <w:sz w:val="18"/>
+                <w:szCs w:val="18"/>
+              </w:rPr>
+              <w:t>(</w:t>
+            </w:r>
+            <w:proofErr w:type="spellStart"/>
+            <w:r>
+              <w:rPr>
+                <w:rFonts w:ascii="Consolas" w:hAnsi="Consolas" w:cs="Consolas"/>
+                <w:color w:val="000000"/>
+                <w:sz w:val="18"/>
+                <w:szCs w:val="18"/>
+              </w:rPr>
+              <w:t>args</w:t>
+            </w:r>
+            <w:proofErr w:type="spellEnd"/>
+            <w:r>
+              <w:rPr>
+                <w:rFonts w:ascii="Consolas" w:hAnsi="Consolas" w:cs="Consolas"/>
+                <w:color w:val="666600"/>
+                <w:sz w:val="18"/>
+                <w:szCs w:val="18"/>
+              </w:rPr>
+              <w:t>);</w:t>
+            </w:r>
+          </w:p>
+          <w:p/>
+          <w:p>
+            <w:pPr>
+              <w:pStyle w:val="NormalWeb"/>
+              <w:spacing w:before="0" w:beforeAutospacing="0" w:after="0" w:afterAutospacing="0"/>
+            </w:pPr>
+            <w:r>
+              <w:rPr>
+                <w:rStyle w:val="apple-tab-span"/>
+                <w:rFonts w:ascii="Consolas" w:hAnsi="Consolas" w:cs="Consolas"/>
+                <w:b/>
+                <w:bCs/>
+                <w:color w:val="000000"/>
+                <w:sz w:val="18"/>
+                <w:szCs w:val="18"/>
+              </w:rPr>
+              <w:tab/>
+            </w:r>
+            <w:proofErr w:type="spellStart"/>
+            <w:r>
+              <w:rPr>
+                <w:rFonts w:ascii="Consolas" w:hAnsi="Consolas" w:cs="Consolas"/>
+                <w:b/>
+                <w:bCs/>
+                <w:color w:val="000000"/>
+                <w:sz w:val="18"/>
+                <w:szCs w:val="18"/>
+              </w:rPr>
+              <w:t>pthread_mutex_lock</w:t>
+            </w:r>
+            <w:proofErr w:type="spellEnd"/>
+            <w:r>
+              <w:rPr>
+                <w:rFonts w:ascii="Consolas" w:hAnsi="Consolas" w:cs="Consolas"/>
+                <w:b/>
+                <w:bCs/>
+                <w:color w:val="666600"/>
+                <w:sz w:val="18"/>
+                <w:szCs w:val="18"/>
+              </w:rPr>
+              <w:t>(&amp;</w:t>
+            </w:r>
+            <w:proofErr w:type="spellStart"/>
+            <w:r>
+              <w:rPr>
+                <w:rFonts w:ascii="Consolas" w:hAnsi="Consolas" w:cs="Consolas"/>
+                <w:b/>
+                <w:bCs/>
+                <w:color w:val="000000"/>
+                <w:sz w:val="18"/>
+                <w:szCs w:val="18"/>
+              </w:rPr>
+              <w:t>mutex</w:t>
+            </w:r>
+            <w:proofErr w:type="spellEnd"/>
+            <w:r>
+              <w:rPr>
+                <w:rFonts w:ascii="Consolas" w:hAnsi="Consolas" w:cs="Consolas"/>
+                <w:b/>
+                <w:bCs/>
+                <w:color w:val="666600"/>
+                <w:sz w:val="18"/>
+                <w:szCs w:val="18"/>
+              </w:rPr>
+              <w:t>);</w:t>
+            </w:r>
+          </w:p>
+          <w:p>
+            <w:pPr>
+              <w:pStyle w:val="NormalWeb"/>
+              <w:spacing w:before="0" w:beforeAutospacing="0" w:after="0" w:afterAutospacing="0"/>
+            </w:pPr>
+            <w:r>
+              <w:rPr>
+                <w:rStyle w:val="apple-tab-span"/>
+                <w:rFonts w:ascii="Consolas" w:hAnsi="Consolas" w:cs="Consolas"/>
+                <w:color w:val="000000"/>
+                <w:sz w:val="18"/>
+                <w:szCs w:val="18"/>
+              </w:rPr>
+              <w:tab/>
+            </w:r>
+            <w:proofErr w:type="spellStart"/>
+            <w:r>
+              <w:rPr>
+                <w:rFonts w:ascii="Consolas" w:hAnsi="Consolas" w:cs="Consolas"/>
+                <w:color w:val="000000"/>
+                <w:sz w:val="18"/>
+                <w:szCs w:val="18"/>
+              </w:rPr>
+              <w:t>sprintf</w:t>
+            </w:r>
+            <w:proofErr w:type="spellEnd"/>
+            <w:r>
+              <w:rPr>
+                <w:rFonts w:ascii="Consolas" w:hAnsi="Consolas" w:cs="Consolas"/>
+                <w:color w:val="666600"/>
+                <w:sz w:val="18"/>
+                <w:szCs w:val="18"/>
+              </w:rPr>
+              <w:t>(</w:t>
+            </w:r>
+            <w:proofErr w:type="spellStart"/>
+            <w:r>
+              <w:rPr>
+                <w:rFonts w:ascii="Consolas" w:hAnsi="Consolas" w:cs="Consolas"/>
+                <w:color w:val="000000"/>
+                <w:sz w:val="18"/>
+                <w:szCs w:val="18"/>
+              </w:rPr>
+              <w:t>logBuffer</w:t>
+            </w:r>
+            <w:proofErr w:type="spellEnd"/>
+            <w:r>
+              <w:rPr>
+                <w:rFonts w:ascii="Consolas" w:hAnsi="Consolas" w:cs="Consolas"/>
+                <w:color w:val="666600"/>
+                <w:sz w:val="18"/>
+                <w:szCs w:val="18"/>
+              </w:rPr>
+              <w:t>,</w:t>
+            </w:r>
+            <w:r>
+              <w:rPr>
+                <w:rFonts w:ascii="Consolas" w:hAnsi="Consolas" w:cs="Consolas"/>
+                <w:color w:val="000000"/>
+                <w:sz w:val="18"/>
+                <w:szCs w:val="18"/>
+              </w:rPr>
+              <w:t xml:space="preserve"> </w:t>
+            </w:r>
+            <w:r>
+              <w:rPr>
+                <w:rFonts w:ascii="Consolas" w:hAnsi="Consolas" w:cs="Consolas"/>
+                <w:color w:val="008800"/>
+                <w:sz w:val="18"/>
+                <w:szCs w:val="18"/>
+              </w:rPr>
+              <w:t>"%s: %s\n"</w:t>
+            </w:r>
+            <w:r>
+              <w:rPr>
+                <w:rFonts w:ascii="Consolas" w:hAnsi="Consolas" w:cs="Consolas"/>
+                <w:color w:val="666600"/>
+                <w:sz w:val="18"/>
+                <w:szCs w:val="18"/>
+              </w:rPr>
+              <w:t>,</w:t>
+            </w:r>
+            <w:r>
+              <w:rPr>
+                <w:rFonts w:ascii="Consolas" w:hAnsi="Consolas" w:cs="Consolas"/>
+                <w:color w:val="000000"/>
+                <w:sz w:val="18"/>
+                <w:szCs w:val="18"/>
+              </w:rPr>
+              <w:t xml:space="preserve"> </w:t>
+            </w:r>
+            <w:proofErr w:type="spellStart"/>
+            <w:r>
+              <w:rPr>
+                <w:rFonts w:ascii="Consolas" w:hAnsi="Consolas" w:cs="Consolas"/>
+                <w:color w:val="000000"/>
+                <w:sz w:val="18"/>
+                <w:szCs w:val="18"/>
+              </w:rPr>
+              <w:t>getCurrentTime</w:t>
+            </w:r>
+            <w:proofErr w:type="spellEnd"/>
+            <w:r>
+              <w:rPr>
+                <w:rFonts w:ascii="Consolas" w:hAnsi="Consolas" w:cs="Consolas"/>
+                <w:color w:val="666600"/>
+                <w:sz w:val="18"/>
+                <w:szCs w:val="18"/>
+              </w:rPr>
+              <w:t>(),</w:t>
+            </w:r>
+            <w:r>
+              <w:rPr>
+                <w:rFonts w:ascii="Consolas" w:hAnsi="Consolas" w:cs="Consolas"/>
+                <w:color w:val="000000"/>
+                <w:sz w:val="18"/>
+                <w:szCs w:val="18"/>
+              </w:rPr>
+              <w:t xml:space="preserve"> </w:t>
+            </w:r>
+            <w:proofErr w:type="spellStart"/>
+            <w:r>
+              <w:rPr>
+                <w:rFonts w:ascii="Consolas" w:hAnsi="Consolas" w:cs="Consolas"/>
+                <w:color w:val="000000"/>
+                <w:sz w:val="18"/>
+                <w:szCs w:val="18"/>
+              </w:rPr>
+              <w:t>myBuffer</w:t>
+            </w:r>
+            <w:proofErr w:type="spellEnd"/>
+            <w:r>
+              <w:rPr>
+                <w:rFonts w:ascii="Consolas" w:hAnsi="Consolas" w:cs="Consolas"/>
+                <w:color w:val="666600"/>
+                <w:sz w:val="18"/>
+                <w:szCs w:val="18"/>
+              </w:rPr>
+              <w:t>);</w:t>
+            </w:r>
+          </w:p>
+          <w:p>
+            <w:pPr>
+              <w:pStyle w:val="NormalWeb"/>
+              <w:spacing w:before="0" w:beforeAutospacing="0" w:after="0" w:afterAutospacing="0"/>
+            </w:pPr>
+            <w:r>
+              <w:rPr>
+                <w:rStyle w:val="apple-tab-span"/>
+                <w:rFonts w:ascii="Consolas" w:hAnsi="Consolas" w:cs="Consolas"/>
+                <w:color w:val="000000"/>
+                <w:sz w:val="18"/>
+                <w:szCs w:val="18"/>
+              </w:rPr>
+              <w:tab/>
+            </w:r>
+            <w:proofErr w:type="spellStart"/>
+            <w:r>
+              <w:rPr>
+                <w:rFonts w:ascii="Consolas" w:hAnsi="Consolas" w:cs="Consolas"/>
+                <w:color w:val="000000"/>
+                <w:sz w:val="18"/>
+                <w:szCs w:val="18"/>
+              </w:rPr>
+              <w:t>logReady</w:t>
+            </w:r>
+            <w:proofErr w:type="spellEnd"/>
+            <w:r>
+              <w:rPr>
+                <w:rFonts w:ascii="Consolas" w:hAnsi="Consolas" w:cs="Consolas"/>
+                <w:color w:val="666600"/>
+                <w:sz w:val="18"/>
+                <w:szCs w:val="18"/>
+              </w:rPr>
+              <w:t>=</w:t>
+            </w:r>
+            <w:r>
+              <w:rPr>
+                <w:rFonts w:ascii="Consolas" w:hAnsi="Consolas" w:cs="Consolas"/>
+                <w:color w:val="006666"/>
+                <w:sz w:val="18"/>
+                <w:szCs w:val="18"/>
+              </w:rPr>
+              <w:t>1</w:t>
+            </w:r>
+            <w:r>
+              <w:rPr>
+                <w:rFonts w:ascii="Consolas" w:hAnsi="Consolas" w:cs="Consolas"/>
+                <w:color w:val="666600"/>
+                <w:sz w:val="18"/>
+                <w:szCs w:val="18"/>
+              </w:rPr>
+              <w:t>;</w:t>
+            </w:r>
+          </w:p>
+          <w:p>
+            <w:pPr>
+              <w:pStyle w:val="NormalWeb"/>
+              <w:spacing w:before="0" w:beforeAutospacing="0" w:after="0" w:afterAutospacing="0"/>
+            </w:pPr>
+            <w:r>
+              <w:rPr>
+                <w:rFonts w:ascii="Consolas" w:hAnsi="Consolas" w:cs="Consolas"/>
+                <w:color w:val="666600"/>
+                <w:sz w:val="18"/>
+                <w:szCs w:val="18"/>
+              </w:rPr>
+              <w:t>}</w:t>
+            </w:r>
+          </w:p>
+          <w:p/>
+          <w:p>
+            <w:pPr>
+              <w:pStyle w:val="NormalWeb"/>
+              <w:spacing w:before="0" w:beforeAutospacing="0" w:after="0" w:afterAutospacing="0"/>
+            </w:pPr>
+            <w:r>
+              <w:rPr>
+                <w:rFonts w:ascii="Consolas" w:hAnsi="Consolas" w:cs="Consolas"/>
+                <w:color w:val="000088"/>
+                <w:sz w:val="18"/>
+                <w:szCs w:val="18"/>
+              </w:rPr>
+              <w:t>void</w:t>
+            </w:r>
+            <w:r>
+              <w:rPr>
+                <w:rFonts w:ascii="Consolas" w:hAnsi="Consolas" w:cs="Consolas"/>
+                <w:color w:val="000000"/>
+                <w:sz w:val="18"/>
+                <w:szCs w:val="18"/>
+              </w:rPr>
+              <w:t xml:space="preserve"> </w:t>
+            </w:r>
+            <w:r>
+              <w:rPr>
+                <w:rFonts w:ascii="Consolas" w:hAnsi="Consolas" w:cs="Consolas"/>
+                <w:color w:val="666600"/>
+                <w:sz w:val="18"/>
+                <w:szCs w:val="18"/>
+              </w:rPr>
+              <w:t>*</w:t>
+            </w:r>
+            <w:r>
+              <w:rPr>
+                <w:rFonts w:ascii="Consolas" w:hAnsi="Consolas" w:cs="Consolas"/>
+                <w:color w:val="000000"/>
+                <w:sz w:val="18"/>
+                <w:szCs w:val="18"/>
+              </w:rPr>
+              <w:t>logger</w:t>
+            </w:r>
+            <w:r>
+              <w:rPr>
+                <w:rFonts w:ascii="Consolas" w:hAnsi="Consolas" w:cs="Consolas"/>
+                <w:color w:val="666600"/>
+                <w:sz w:val="18"/>
+                <w:szCs w:val="18"/>
+              </w:rPr>
+              <w:t>(){</w:t>
+            </w:r>
+          </w:p>
+          <w:p>
+            <w:pPr>
+              <w:pStyle w:val="NormalWeb"/>
+              <w:spacing w:before="0" w:beforeAutospacing="0" w:after="0" w:afterAutospacing="0"/>
+            </w:pPr>
+            <w:r>
+              <w:rPr>
+                <w:rStyle w:val="apple-tab-span"/>
+                <w:rFonts w:ascii="Consolas" w:hAnsi="Consolas" w:cs="Consolas"/>
+                <w:color w:val="000000"/>
+                <w:sz w:val="18"/>
+                <w:szCs w:val="18"/>
+              </w:rPr>
+              <w:tab/>
+            </w:r>
+            <w:r>
+              <w:rPr>
+                <w:rFonts w:ascii="Consolas" w:hAnsi="Consolas" w:cs="Consolas"/>
+                <w:color w:val="000088"/>
+                <w:sz w:val="18"/>
+                <w:szCs w:val="18"/>
+              </w:rPr>
+              <w:t>while</w:t>
+            </w:r>
+            <w:r>
+              <w:rPr>
+                <w:rFonts w:ascii="Consolas" w:hAnsi="Consolas" w:cs="Consolas"/>
+                <w:color w:val="666600"/>
+                <w:sz w:val="18"/>
+                <w:szCs w:val="18"/>
+              </w:rPr>
+              <w:t>(</w:t>
+            </w:r>
+            <w:r>
+              <w:rPr>
+                <w:rFonts w:ascii="Consolas" w:hAnsi="Consolas" w:cs="Consolas"/>
+                <w:color w:val="006666"/>
+                <w:sz w:val="18"/>
+                <w:szCs w:val="18"/>
+              </w:rPr>
+              <w:t>1</w:t>
+            </w:r>
+            <w:r>
+              <w:rPr>
+                <w:rFonts w:ascii="Consolas" w:hAnsi="Consolas" w:cs="Consolas"/>
+                <w:color w:val="666600"/>
+                <w:sz w:val="18"/>
+                <w:szCs w:val="18"/>
+              </w:rPr>
+              <w:t>){</w:t>
+            </w:r>
+          </w:p>
+          <w:p>
+            <w:pPr>
+              <w:pStyle w:val="NormalWeb"/>
+              <w:spacing w:before="0" w:beforeAutospacing="0" w:after="0" w:afterAutospacing="0"/>
+            </w:pPr>
+            <w:r>
+              <w:rPr>
+                <w:rStyle w:val="apple-tab-span"/>
+                <w:rFonts w:ascii="Consolas" w:hAnsi="Consolas" w:cs="Consolas"/>
+                <w:color w:val="000000"/>
+                <w:sz w:val="18"/>
+                <w:szCs w:val="18"/>
+              </w:rPr>
+              <w:tab/>
+            </w:r>
+            <w:r>
+              <w:rPr>
+                <w:rStyle w:val="apple-tab-span"/>
+                <w:rFonts w:ascii="Consolas" w:hAnsi="Consolas" w:cs="Consolas"/>
+                <w:color w:val="000000"/>
+                <w:sz w:val="18"/>
+                <w:szCs w:val="18"/>
+              </w:rPr>
+              <w:tab/>
+            </w:r>
+            <w:r>
+              <w:rPr>
+                <w:rFonts w:ascii="Consolas" w:hAnsi="Consolas" w:cs="Consolas"/>
+                <w:color w:val="000088"/>
+                <w:sz w:val="18"/>
+                <w:szCs w:val="18"/>
+              </w:rPr>
+              <w:t>if</w:t>
+            </w:r>
+            <w:r>
+              <w:rPr>
+                <w:rFonts w:ascii="Consolas" w:hAnsi="Consolas" w:cs="Consolas"/>
+                <w:color w:val="666600"/>
+                <w:sz w:val="18"/>
+                <w:szCs w:val="18"/>
+              </w:rPr>
+              <w:t>(</w:t>
+            </w:r>
+            <w:proofErr w:type="spellStart"/>
+            <w:r>
+              <w:rPr>
+                <w:rFonts w:ascii="Consolas" w:hAnsi="Consolas" w:cs="Consolas"/>
+                <w:color w:val="000000"/>
+                <w:sz w:val="18"/>
+                <w:szCs w:val="18"/>
+              </w:rPr>
+              <w:t>logReady</w:t>
+            </w:r>
+            <w:proofErr w:type="spellEnd"/>
+            <w:r>
+              <w:rPr>
+                <w:rFonts w:ascii="Consolas" w:hAnsi="Consolas" w:cs="Consolas"/>
+                <w:color w:val="666600"/>
+                <w:sz w:val="18"/>
+                <w:szCs w:val="18"/>
+              </w:rPr>
+              <w:t>){</w:t>
+            </w:r>
+          </w:p>
+          <w:p>
+            <w:pPr>
+              <w:pStyle w:val="NormalWeb"/>
+              <w:spacing w:before="0" w:beforeAutospacing="0" w:after="0" w:afterAutospacing="0"/>
+            </w:pPr>
+            <w:r>
+              <w:rPr>
+                <w:rStyle w:val="apple-tab-span"/>
+                <w:rFonts w:ascii="Consolas" w:hAnsi="Consolas" w:cs="Consolas"/>
+                <w:color w:val="000000"/>
+                <w:sz w:val="18"/>
+                <w:szCs w:val="18"/>
+              </w:rPr>
+              <w:tab/>
+            </w:r>
+            <w:r>
+              <w:rPr>
+                <w:rStyle w:val="apple-tab-span"/>
+                <w:rFonts w:ascii="Consolas" w:hAnsi="Consolas" w:cs="Consolas"/>
+                <w:color w:val="000000"/>
+                <w:sz w:val="18"/>
+                <w:szCs w:val="18"/>
+              </w:rPr>
+              <w:tab/>
+            </w:r>
+            <w:r>
+              <w:rPr>
+                <w:rStyle w:val="apple-tab-span"/>
+                <w:rFonts w:ascii="Consolas" w:hAnsi="Consolas" w:cs="Consolas"/>
+                <w:color w:val="000000"/>
+                <w:sz w:val="18"/>
+                <w:szCs w:val="18"/>
+              </w:rPr>
+              <w:tab/>
+            </w:r>
+            <w:proofErr w:type="spellStart"/>
+            <w:r>
+              <w:rPr>
+                <w:rFonts w:ascii="Consolas" w:hAnsi="Consolas" w:cs="Consolas"/>
+                <w:color w:val="000000"/>
+                <w:sz w:val="18"/>
+                <w:szCs w:val="18"/>
+              </w:rPr>
+              <w:t>fwrite</w:t>
+            </w:r>
+            <w:proofErr w:type="spellEnd"/>
+            <w:r>
+              <w:rPr>
+                <w:rFonts w:ascii="Consolas" w:hAnsi="Consolas" w:cs="Consolas"/>
+                <w:color w:val="666600"/>
+                <w:sz w:val="18"/>
+                <w:szCs w:val="18"/>
+              </w:rPr>
+              <w:t>(</w:t>
+            </w:r>
+            <w:proofErr w:type="spellStart"/>
+            <w:r>
+              <w:rPr>
+                <w:rFonts w:ascii="Consolas" w:hAnsi="Consolas" w:cs="Consolas"/>
+                <w:color w:val="000000"/>
+                <w:sz w:val="18"/>
+                <w:szCs w:val="18"/>
+              </w:rPr>
+              <w:t>logBuffer</w:t>
+            </w:r>
+            <w:proofErr w:type="spellEnd"/>
+            <w:r>
+              <w:rPr>
+                <w:rFonts w:ascii="Consolas" w:hAnsi="Consolas" w:cs="Consolas"/>
+                <w:color w:val="666600"/>
+                <w:sz w:val="18"/>
+                <w:szCs w:val="18"/>
+              </w:rPr>
+              <w:t>,</w:t>
+            </w:r>
+            <w:r>
+              <w:rPr>
+                <w:rFonts w:ascii="Consolas" w:hAnsi="Consolas" w:cs="Consolas"/>
+                <w:color w:val="000000"/>
+                <w:sz w:val="18"/>
+                <w:szCs w:val="18"/>
+              </w:rPr>
+              <w:t xml:space="preserve"> </w:t>
+            </w:r>
+            <w:proofErr w:type="spellStart"/>
+            <w:r>
+              <w:rPr>
+                <w:rFonts w:ascii="Consolas" w:hAnsi="Consolas" w:cs="Consolas"/>
+                <w:color w:val="000000"/>
+                <w:sz w:val="18"/>
+                <w:szCs w:val="18"/>
+              </w:rPr>
+              <w:t>strlen</w:t>
+            </w:r>
+            <w:proofErr w:type="spellEnd"/>
+            <w:r>
+              <w:rPr>
+                <w:rFonts w:ascii="Consolas" w:hAnsi="Consolas" w:cs="Consolas"/>
+                <w:color w:val="666600"/>
+                <w:sz w:val="18"/>
+                <w:szCs w:val="18"/>
+              </w:rPr>
+              <w:t>(</w:t>
+            </w:r>
+            <w:proofErr w:type="spellStart"/>
+            <w:r>
+              <w:rPr>
+                <w:rFonts w:ascii="Consolas" w:hAnsi="Consolas" w:cs="Consolas"/>
+                <w:color w:val="000000"/>
+                <w:sz w:val="18"/>
+                <w:szCs w:val="18"/>
+              </w:rPr>
+              <w:t>logBuffer</w:t>
+            </w:r>
+            <w:proofErr w:type="spellEnd"/>
+            <w:r>
+              <w:rPr>
+                <w:rFonts w:ascii="Consolas" w:hAnsi="Consolas" w:cs="Consolas"/>
+                <w:color w:val="666600"/>
+                <w:sz w:val="18"/>
+                <w:szCs w:val="18"/>
+              </w:rPr>
+              <w:t>),</w:t>
+            </w:r>
+            <w:r>
+              <w:rPr>
+                <w:rFonts w:ascii="Consolas" w:hAnsi="Consolas" w:cs="Consolas"/>
+                <w:color w:val="000000"/>
+                <w:sz w:val="18"/>
+                <w:szCs w:val="18"/>
+              </w:rPr>
+              <w:t xml:space="preserve"> </w:t>
+            </w:r>
+            <w:r>
+              <w:rPr>
+                <w:rFonts w:ascii="Consolas" w:hAnsi="Consolas" w:cs="Consolas"/>
+                <w:color w:val="006666"/>
+                <w:sz w:val="18"/>
+                <w:szCs w:val="18"/>
+              </w:rPr>
+              <w:t>1</w:t>
+            </w:r>
+            <w:r>
+              <w:rPr>
+                <w:rFonts w:ascii="Consolas" w:hAnsi="Consolas" w:cs="Consolas"/>
+                <w:color w:val="666600"/>
+                <w:sz w:val="18"/>
+                <w:szCs w:val="18"/>
+              </w:rPr>
+              <w:t>,</w:t>
+            </w:r>
+            <w:r>
+              <w:rPr>
+                <w:rFonts w:ascii="Consolas" w:hAnsi="Consolas" w:cs="Consolas"/>
+                <w:color w:val="000000"/>
+                <w:sz w:val="18"/>
+                <w:szCs w:val="18"/>
+              </w:rPr>
+              <w:t xml:space="preserve"> </w:t>
+            </w:r>
+            <w:proofErr w:type="spellStart"/>
+            <w:r>
+              <w:rPr>
+                <w:rFonts w:ascii="Consolas" w:hAnsi="Consolas" w:cs="Consolas"/>
+                <w:color w:val="000000"/>
+                <w:sz w:val="18"/>
+                <w:szCs w:val="18"/>
+              </w:rPr>
+              <w:t>logfptr</w:t>
+            </w:r>
+            <w:proofErr w:type="spellEnd"/>
+            <w:r>
+              <w:rPr>
+                <w:rFonts w:ascii="Consolas" w:hAnsi="Consolas" w:cs="Consolas"/>
+                <w:color w:val="666600"/>
+                <w:sz w:val="18"/>
+                <w:szCs w:val="18"/>
+              </w:rPr>
+              <w:t>);</w:t>
+            </w:r>
+          </w:p>
+          <w:p>
+            <w:pPr>
+              <w:pStyle w:val="NormalWeb"/>
+              <w:spacing w:before="0" w:beforeAutospacing="0" w:after="0" w:afterAutospacing="0"/>
+            </w:pPr>
+            <w:r>
+              <w:rPr>
+                <w:rStyle w:val="apple-tab-span"/>
+                <w:rFonts w:ascii="Consolas" w:hAnsi="Consolas" w:cs="Consolas"/>
+                <w:color w:val="000000"/>
+                <w:sz w:val="18"/>
+                <w:szCs w:val="18"/>
+              </w:rPr>
+              <w:tab/>
+            </w:r>
+            <w:r>
+              <w:rPr>
+                <w:rStyle w:val="apple-tab-span"/>
+                <w:rFonts w:ascii="Consolas" w:hAnsi="Consolas" w:cs="Consolas"/>
+                <w:color w:val="000000"/>
+                <w:sz w:val="18"/>
+                <w:szCs w:val="18"/>
+              </w:rPr>
+              <w:tab/>
+            </w:r>
+            <w:r>
+              <w:rPr>
+                <w:rStyle w:val="apple-tab-span"/>
+                <w:rFonts w:ascii="Consolas" w:hAnsi="Consolas" w:cs="Consolas"/>
+                <w:color w:val="000000"/>
+                <w:sz w:val="18"/>
+                <w:szCs w:val="18"/>
+              </w:rPr>
+              <w:tab/>
+            </w:r>
+            <w:proofErr w:type="spellStart"/>
+            <w:r>
+              <w:rPr>
+                <w:rFonts w:ascii="Consolas" w:hAnsi="Consolas" w:cs="Consolas"/>
+                <w:color w:val="000000"/>
+                <w:sz w:val="18"/>
+                <w:szCs w:val="18"/>
+              </w:rPr>
+              <w:t>fflush</w:t>
+            </w:r>
+            <w:proofErr w:type="spellEnd"/>
+            <w:r>
+              <w:rPr>
+                <w:rFonts w:ascii="Consolas" w:hAnsi="Consolas" w:cs="Consolas"/>
+                <w:color w:val="666600"/>
+                <w:sz w:val="18"/>
+                <w:szCs w:val="18"/>
+              </w:rPr>
+              <w:t>(</w:t>
+            </w:r>
+            <w:proofErr w:type="spellStart"/>
+            <w:r>
+              <w:rPr>
+                <w:rFonts w:ascii="Consolas" w:hAnsi="Consolas" w:cs="Consolas"/>
+                <w:color w:val="000000"/>
+                <w:sz w:val="18"/>
+                <w:szCs w:val="18"/>
+              </w:rPr>
+              <w:t>logfptr</w:t>
+            </w:r>
+            <w:proofErr w:type="spellEnd"/>
+            <w:r>
+              <w:rPr>
+                <w:rFonts w:ascii="Consolas" w:hAnsi="Consolas" w:cs="Consolas"/>
+                <w:color w:val="666600"/>
+                <w:sz w:val="18"/>
+                <w:szCs w:val="18"/>
+              </w:rPr>
+              <w:t>);</w:t>
+            </w:r>
+          </w:p>
+          <w:p>
+            <w:pPr>
+              <w:pStyle w:val="NormalWeb"/>
+              <w:spacing w:before="0" w:beforeAutospacing="0" w:after="0" w:afterAutospacing="0"/>
+            </w:pPr>
+            <w:r>
+              <w:rPr>
+                <w:rStyle w:val="apple-tab-span"/>
+                <w:rFonts w:ascii="Consolas" w:hAnsi="Consolas" w:cs="Consolas"/>
+                <w:color w:val="000000"/>
+                <w:sz w:val="18"/>
+                <w:szCs w:val="18"/>
+              </w:rPr>
+              <w:tab/>
+            </w:r>
+            <w:r>
+              <w:rPr>
+                <w:rStyle w:val="apple-tab-span"/>
+                <w:rFonts w:ascii="Consolas" w:hAnsi="Consolas" w:cs="Consolas"/>
+                <w:color w:val="000000"/>
+                <w:sz w:val="18"/>
+                <w:szCs w:val="18"/>
+              </w:rPr>
+              <w:tab/>
+            </w:r>
+            <w:r>
+              <w:rPr>
+                <w:rStyle w:val="apple-tab-span"/>
+                <w:rFonts w:ascii="Consolas" w:hAnsi="Consolas" w:cs="Consolas"/>
+                <w:color w:val="000000"/>
+                <w:sz w:val="18"/>
+                <w:szCs w:val="18"/>
+              </w:rPr>
+              <w:tab/>
+            </w:r>
+            <w:proofErr w:type="spellStart"/>
+            <w:r>
+              <w:rPr>
+                <w:rFonts w:ascii="Consolas" w:hAnsi="Consolas" w:cs="Consolas"/>
+                <w:color w:val="000000"/>
+                <w:sz w:val="18"/>
+                <w:szCs w:val="18"/>
+              </w:rPr>
+              <w:t>logReady</w:t>
+            </w:r>
+            <w:proofErr w:type="spellEnd"/>
+            <w:r>
+              <w:rPr>
+                <w:rFonts w:ascii="Consolas" w:hAnsi="Consolas" w:cs="Consolas"/>
+                <w:color w:val="000000"/>
+                <w:sz w:val="18"/>
+                <w:szCs w:val="18"/>
+              </w:rPr>
+              <w:t xml:space="preserve"> </w:t>
+            </w:r>
+            <w:r>
+              <w:rPr>
+                <w:rFonts w:ascii="Consolas" w:hAnsi="Consolas" w:cs="Consolas"/>
+                <w:color w:val="666600"/>
+                <w:sz w:val="18"/>
+                <w:szCs w:val="18"/>
+              </w:rPr>
+              <w:t>=</w:t>
+            </w:r>
+            <w:r>
+              <w:rPr>
+                <w:rFonts w:ascii="Consolas" w:hAnsi="Consolas" w:cs="Consolas"/>
+                <w:color w:val="000000"/>
+                <w:sz w:val="18"/>
+                <w:szCs w:val="18"/>
+              </w:rPr>
+              <w:t xml:space="preserve"> </w:t>
+            </w:r>
+            <w:r>
+              <w:rPr>
+                <w:rFonts w:ascii="Consolas" w:hAnsi="Consolas" w:cs="Consolas"/>
+                <w:color w:val="006666"/>
+                <w:sz w:val="18"/>
+                <w:szCs w:val="18"/>
+              </w:rPr>
+              <w:t>0</w:t>
+            </w:r>
+            <w:r>
+              <w:rPr>
+                <w:rFonts w:ascii="Consolas" w:hAnsi="Consolas" w:cs="Consolas"/>
+                <w:color w:val="666600"/>
+                <w:sz w:val="18"/>
+                <w:szCs w:val="18"/>
+              </w:rPr>
+              <w:t>;</w:t>
+            </w:r>
+          </w:p>
+          <w:p>
+            <w:pPr>
+              <w:pStyle w:val="NormalWeb"/>
+              <w:spacing w:before="0" w:beforeAutospacing="0" w:after="0" w:afterAutospacing="0"/>
+            </w:pPr>
+            <w:r>
+              <w:rPr>
+                <w:rStyle w:val="apple-tab-span"/>
+                <w:rFonts w:ascii="Consolas" w:hAnsi="Consolas" w:cs="Consolas"/>
+                <w:b/>
+                <w:bCs/>
+                <w:color w:val="000000"/>
+                <w:sz w:val="18"/>
+                <w:szCs w:val="18"/>
+              </w:rPr>
+              <w:tab/>
+            </w:r>
+            <w:r>
+              <w:rPr>
+                <w:rStyle w:val="apple-tab-span"/>
+                <w:rFonts w:ascii="Consolas" w:hAnsi="Consolas" w:cs="Consolas"/>
+                <w:b/>
+                <w:bCs/>
+                <w:color w:val="000000"/>
+                <w:sz w:val="18"/>
+                <w:szCs w:val="18"/>
+              </w:rPr>
+              <w:tab/>
+            </w:r>
+            <w:r>
+              <w:rPr>
+                <w:rStyle w:val="apple-tab-span"/>
+                <w:rFonts w:ascii="Consolas" w:hAnsi="Consolas" w:cs="Consolas"/>
+                <w:b/>
+                <w:bCs/>
+                <w:color w:val="000000"/>
+                <w:sz w:val="18"/>
+                <w:szCs w:val="18"/>
+              </w:rPr>
+              <w:tab/>
+            </w:r>
+            <w:proofErr w:type="spellStart"/>
+            <w:r>
+              <w:rPr>
+                <w:rFonts w:ascii="Consolas" w:hAnsi="Consolas" w:cs="Consolas"/>
+                <w:b/>
+                <w:bCs/>
+                <w:color w:val="000000"/>
+                <w:sz w:val="18"/>
+                <w:szCs w:val="18"/>
+              </w:rPr>
+              <w:t>pthread_mutex_unlock</w:t>
+            </w:r>
+            <w:proofErr w:type="spellEnd"/>
+            <w:r>
+              <w:rPr>
+                <w:rFonts w:ascii="Consolas" w:hAnsi="Consolas" w:cs="Consolas"/>
+                <w:b/>
+                <w:bCs/>
+                <w:color w:val="666600"/>
+                <w:sz w:val="18"/>
+                <w:szCs w:val="18"/>
+              </w:rPr>
+              <w:t>(&amp;</w:t>
+            </w:r>
+            <w:proofErr w:type="spellStart"/>
+            <w:r>
+              <w:rPr>
+                <w:rFonts w:ascii="Consolas" w:hAnsi="Consolas" w:cs="Consolas"/>
+                <w:b/>
+                <w:bCs/>
+                <w:color w:val="000000"/>
+                <w:sz w:val="18"/>
+                <w:szCs w:val="18"/>
+              </w:rPr>
+              <w:t>mutex</w:t>
+            </w:r>
+            <w:proofErr w:type="spellEnd"/>
+            <w:r>
+              <w:rPr>
+                <w:rFonts w:ascii="Consolas" w:hAnsi="Consolas" w:cs="Consolas"/>
+                <w:b/>
+                <w:bCs/>
+                <w:color w:val="666600"/>
+                <w:sz w:val="18"/>
+                <w:szCs w:val="18"/>
+              </w:rPr>
+              <w:t>);</w:t>
+            </w:r>
+          </w:p>
+          <w:p>
+            <w:pPr>
+              <w:pStyle w:val="NormalWeb"/>
+              <w:spacing w:before="0" w:beforeAutospacing="0" w:after="0" w:afterAutospacing="0"/>
+            </w:pPr>
+            <w:r>
+              <w:rPr>
+                <w:rStyle w:val="apple-tab-span"/>
+                <w:rFonts w:ascii="Consolas" w:hAnsi="Consolas" w:cs="Consolas"/>
+                <w:color w:val="000000"/>
+                <w:sz w:val="18"/>
+                <w:szCs w:val="18"/>
+              </w:rPr>
+              <w:tab/>
+            </w:r>
+            <w:r>
+              <w:rPr>
+                <w:rStyle w:val="apple-tab-span"/>
+                <w:rFonts w:ascii="Consolas" w:hAnsi="Consolas" w:cs="Consolas"/>
+                <w:color w:val="000000"/>
+                <w:sz w:val="18"/>
+                <w:szCs w:val="18"/>
+              </w:rPr>
+              <w:tab/>
+            </w:r>
+            <w:r>
+              <w:rPr>
+                <w:rFonts w:ascii="Consolas" w:hAnsi="Consolas" w:cs="Consolas"/>
+                <w:color w:val="666600"/>
+                <w:sz w:val="18"/>
+                <w:szCs w:val="18"/>
+              </w:rPr>
+              <w:t>}</w:t>
+            </w:r>
+          </w:p>
+          <w:p>
+            <w:pPr>
+              <w:pStyle w:val="NormalWeb"/>
+              <w:spacing w:before="0" w:beforeAutospacing="0" w:after="0" w:afterAutospacing="0"/>
+            </w:pPr>
+            <w:r>
+              <w:rPr>
+                <w:rStyle w:val="apple-tab-span"/>
+                <w:rFonts w:ascii="Consolas" w:hAnsi="Consolas" w:cs="Consolas"/>
+                <w:color w:val="000000"/>
+                <w:sz w:val="18"/>
+                <w:szCs w:val="18"/>
+              </w:rPr>
+              <w:tab/>
+            </w:r>
+            <w:r>
+              <w:rPr>
+                <w:rFonts w:ascii="Consolas" w:hAnsi="Consolas" w:cs="Consolas"/>
+                <w:color w:val="666600"/>
+                <w:sz w:val="18"/>
+                <w:szCs w:val="18"/>
+              </w:rPr>
+              <w:t>}</w:t>
+            </w:r>
+          </w:p>
+          <w:p>
+            <w:pPr>
+              <w:pStyle w:val="NormalWeb"/>
+              <w:spacing w:before="0" w:beforeAutospacing="0" w:after="0" w:afterAutospacing="0"/>
+            </w:pPr>
+            <w:r>
+              <w:rPr>
+                <w:rFonts w:ascii="Consolas" w:hAnsi="Consolas" w:cs="Consolas"/>
+                <w:color w:val="000000"/>
+                <w:sz w:val="18"/>
+                <w:szCs w:val="18"/>
+              </w:rPr>
+              <w:t>}</w:t>
+            </w:r>
+          </w:p>
+        </w:tc>
+      </w:tr>
+    </w:tbl>
+    <w:p/>
+    <w:p>
       <w:bookmarkStart w:id="0" w:name="_GoBack"/>
       <w:bookmarkEnd w:id="0"/>
+      <w:r>
+        <w:t>They work because:</w:t>
+      </w:r>
     </w:p>
     <w:p>
       <w:r>
-        <w:t>My modifications are:</w:t>
+        <w:t xml:space="preserve">because before each thread wants to write to the buffer, it has to lock the </w:t>
+      </w:r>
+      <w:proofErr w:type="spellStart"/>
+      <w:r>
+        <w:t>mutex</w:t>
+      </w:r>
+      <w:proofErr w:type="spellEnd"/>
+      <w:r>
+        <w:t xml:space="preserve"> first before it can write to it. This allows only a single thread to write to the buffer at any point in time. The </w:t>
+      </w:r>
+      <w:proofErr w:type="spellStart"/>
+      <w:r>
+        <w:t>mutex</w:t>
+      </w:r>
+      <w:proofErr w:type="spellEnd"/>
+      <w:r>
+        <w:t xml:space="preserve"> is only unlocked when the thread that is responsible for printing the buffer finishes consuming the buffer and printing it. At any point in time, </w:t>
+      </w:r>
+      <w:proofErr w:type="spellStart"/>
+      <w:r>
+        <w:rPr>
+          <w:b/>
+        </w:rPr>
+        <w:t>threadCode</w:t>
+      </w:r>
+      <w:proofErr w:type="spellEnd"/>
+      <w:r>
+        <w:t xml:space="preserve"> threads are asleep and waiting to be woken up to enter the critical zone (i.e. accessing the buffer). </w:t>
+      </w:r>
+      <w:r>
+        <w:br/>
       </w:r>
     </w:p>
-    <w:p/>
-    <w:p>
-      <w:r>
-        <w:t>They work because:</w:t>
-      </w:r>
-    </w:p>
-    <w:p/>
     <w:p/>
     <w:p>
       <w:pPr>
@@ -745,6 +3625,7 @@
     <w:lsdException w:name="HTML Sample" w:semiHidden="1" w:unhideWhenUsed="1"/>
     <w:lsdException w:name="HTML Typewriter" w:semiHidden="1" w:unhideWhenUsed="1"/>
     <w:lsdException w:name="HTML Variable" w:semiHidden="1" w:unhideWhenUsed="1"/>
+    <w:lsdException w:name="Normal Table" w:semiHidden="1" w:unhideWhenUsed="1"/>
     <w:lsdException w:name="annotation subject" w:semiHidden="1" w:unhideWhenUsed="1"/>
     <w:lsdException w:name="No List" w:semiHidden="1" w:unhideWhenUsed="1"/>
     <w:lsdException w:name="Outline List 1" w:semiHidden="1" w:unhideWhenUsed="1"/>
@@ -788,8 +3669,10 @@
     <w:lsdException w:name="Table Elegant" w:semiHidden="1" w:unhideWhenUsed="1"/>
     <w:lsdException w:name="Table Professional" w:semiHidden="1" w:unhideWhenUsed="1"/>
     <w:lsdException w:name="Table Subtle 1" w:semiHidden="1" w:unhideWhenUsed="1"/>
+    <w:lsdException w:name="Table Subtle 2" w:semiHidden="1" w:unhideWhenUsed="1"/>
     <w:lsdException w:name="Table Web 1" w:semiHidden="1" w:unhideWhenUsed="1"/>
     <w:lsdException w:name="Table Web 2" w:semiHidden="1" w:unhideWhenUsed="1"/>
+    <w:lsdException w:name="Table Web 3" w:semiHidden="1" w:unhideWhenUsed="1"/>
     <w:lsdException w:name="Balloon Text" w:semiHidden="1" w:unhideWhenUsed="1"/>
     <w:lsdException w:name="Table Grid" w:uiPriority="39"/>
     <w:lsdException w:name="Table Theme" w:semiHidden="1" w:unhideWhenUsed="1"/>
@@ -1064,6 +3947,27 @@
       </w:tblBorders>
     </w:tblPr>
   </w:style>
+  <w:style w:type="paragraph" w:styleId="NormalWeb">
+    <w:name w:val="Normal (Web)"/>
+    <w:basedOn w:val="Normal"/>
+    <w:uiPriority w:val="99"/>
+    <w:unhideWhenUsed/>
+    <w:rsid w:val="009479D2"/>
+    <w:pPr>
+      <w:spacing w:before="100" w:beforeAutospacing="1" w:after="100" w:afterAutospacing="1" w:line="240" w:lineRule="auto"/>
+    </w:pPr>
+    <w:rPr>
+      <w:rFonts w:ascii="Times New Roman" w:eastAsia="Times New Roman" w:hAnsi="Times New Roman" w:cs="Times New Roman"/>
+      <w:sz w:val="24"/>
+      <w:szCs w:val="24"/>
+      <w:lang w:eastAsia="zh-CN"/>
+    </w:rPr>
+  </w:style>
+  <w:style w:type="character" w:customStyle="1" w:styleId="apple-tab-span">
+    <w:name w:val="apple-tab-span"/>
+    <w:basedOn w:val="DefaultParagraphFont"/>
+    <w:rsid w:val="009479D2"/>
+  </w:style>
 </w:styles>
 </file>
 

</xml_diff>